<commit_message>
Updated the process report
</commit_message>
<xml_diff>
--- a/OOD2/Documents/Process report.docx
+++ b/OOD2/Documents/Process report.docx
@@ -1,6 +1,6 @@
 
 <file path=word/document.xml><?xml version="1.0" encoding="utf-8"?>
-<w:document xmlns:wpc="http://schemas.microsoft.com/office/word/2010/wordprocessingCanvas" xmlns:cx="http://schemas.microsoft.com/office/drawing/2014/chartex" xmlns:cx1="http://schemas.microsoft.com/office/drawing/2015/9/8/chartex" xmlns:mc="http://schemas.openxmlformats.org/markup-compatibility/2006" xmlns:o="urn:schemas-microsoft-com:office:office" xmlns:r="http://schemas.openxmlformats.org/officeDocument/2006/relationships" xmlns:m="http://schemas.openxmlformats.org/officeDocument/2006/math" xmlns:v="urn:schemas-microsoft-com:vml" xmlns:wp14="http://schemas.microsoft.com/office/word/2010/wordprocessingDrawing" xmlns:wp="http://schemas.openxmlformats.org/drawingml/2006/wordprocessingDrawing" xmlns:w10="urn:schemas-microsoft-com:office:word" xmlns:w="http://schemas.openxmlformats.org/wordprocessingml/2006/main" xmlns:w14="http://schemas.microsoft.com/office/word/2010/wordml" xmlns:w15="http://schemas.microsoft.com/office/word/2012/wordml" xmlns:w16se="http://schemas.microsoft.com/office/word/2015/wordml/symex" xmlns:wpg="http://schemas.microsoft.com/office/word/2010/wordprocessingGroup" xmlns:wpi="http://schemas.microsoft.com/office/word/2010/wordprocessingInk" xmlns:wne="http://schemas.microsoft.com/office/word/2006/wordml" xmlns:wps="http://schemas.microsoft.com/office/word/2010/wordprocessingShape" mc:Ignorable="w14 w15 w16se wp14">
+<w:document xmlns:wpc="http://schemas.microsoft.com/office/word/2010/wordprocessingCanvas" xmlns:mc="http://schemas.openxmlformats.org/markup-compatibility/2006" xmlns:o="urn:schemas-microsoft-com:office:office" xmlns:r="http://schemas.openxmlformats.org/officeDocument/2006/relationships" xmlns:m="http://schemas.openxmlformats.org/officeDocument/2006/math" xmlns:v="urn:schemas-microsoft-com:vml" xmlns:wp14="http://schemas.microsoft.com/office/word/2010/wordprocessingDrawing" xmlns:wp="http://schemas.openxmlformats.org/drawingml/2006/wordprocessingDrawing" xmlns:w10="urn:schemas-microsoft-com:office:word" xmlns:w="http://schemas.openxmlformats.org/wordprocessingml/2006/main" xmlns:w14="http://schemas.microsoft.com/office/word/2010/wordml" xmlns:w15="http://schemas.microsoft.com/office/word/2012/wordml" xmlns:wpg="http://schemas.microsoft.com/office/word/2010/wordprocessingGroup" xmlns:wpi="http://schemas.microsoft.com/office/word/2010/wordprocessingInk" xmlns:wne="http://schemas.microsoft.com/office/word/2006/wordml" xmlns:wps="http://schemas.microsoft.com/office/word/2010/wordprocessingShape" mc:Ignorable="w14 w15 wp14">
   <w:body>
     <w:p>
       <w:pPr>
@@ -310,22 +310,702 @@
     <w:p/>
     <w:p/>
     <w:p/>
-    <w:p>
-      <w:pPr>
-        <w:pStyle w:val="TOCHeading"/>
-        <w:rPr>
-          <w:sz w:val="56"/>
-          <w:szCs w:val="56"/>
-        </w:rPr>
-      </w:pPr>
-      <w:r>
-        <w:rPr>
-          <w:sz w:val="56"/>
-          <w:szCs w:val="56"/>
-        </w:rPr>
-        <w:t>Table of Contents</w:t>
-      </w:r>
-    </w:p>
+    <w:sdt>
+      <w:sdtPr>
+        <w:id w:val="1049115733"/>
+        <w:docPartObj>
+          <w:docPartGallery w:val="Table of Contents"/>
+          <w:docPartUnique/>
+        </w:docPartObj>
+      </w:sdtPr>
+      <w:sdtEndPr>
+        <w:rPr>
+          <w:rFonts w:asciiTheme="minorHAnsi" w:hAnsiTheme="minorHAnsi"/>
+          <w:bCs/>
+          <w:noProof/>
+          <w:color w:val="auto"/>
+          <w:sz w:val="22"/>
+          <w:szCs w:val="22"/>
+        </w:rPr>
+      </w:sdtEndPr>
+      <w:sdtContent>
+        <w:p>
+          <w:pPr>
+            <w:pStyle w:val="TOCHeading"/>
+          </w:pPr>
+          <w:r>
+            <w:t>Contents</w:t>
+          </w:r>
+        </w:p>
+        <w:p>
+          <w:pPr>
+            <w:pStyle w:val="TOC1"/>
+            <w:tabs>
+              <w:tab w:val="right" w:leader="dot" w:pos="9350"/>
+            </w:tabs>
+            <w:rPr>
+              <w:rFonts w:cstheme="minorBidi"/>
+              <w:b w:val="0"/>
+              <w:bCs w:val="0"/>
+              <w:noProof/>
+              <w:color w:val="auto"/>
+            </w:rPr>
+          </w:pPr>
+          <w:r>
+            <w:fldChar w:fldCharType="begin"/>
+          </w:r>
+          <w:r>
+            <w:instrText xml:space="preserve"> TOC \o "1-3" \h \z \u </w:instrText>
+          </w:r>
+          <w:r>
+            <w:fldChar w:fldCharType="separate"/>
+          </w:r>
+          <w:hyperlink w:anchor="_Toc454390774" w:history="1">
+            <w:r>
+              <w:rPr>
+                <w:rStyle w:val="Hyperlink"/>
+                <w:noProof/>
+              </w:rPr>
+              <w:t>Executive summary</w:t>
+            </w:r>
+            <w:r>
+              <w:rPr>
+                <w:noProof/>
+                <w:webHidden/>
+              </w:rPr>
+              <w:tab/>
+            </w:r>
+            <w:r>
+              <w:rPr>
+                <w:noProof/>
+                <w:webHidden/>
+              </w:rPr>
+              <w:fldChar w:fldCharType="begin"/>
+            </w:r>
+            <w:r>
+              <w:rPr>
+                <w:noProof/>
+                <w:webHidden/>
+              </w:rPr>
+              <w:instrText xml:space="preserve"> PAGEREF _Toc454390774 \h </w:instrText>
+            </w:r>
+            <w:r>
+              <w:rPr>
+                <w:noProof/>
+                <w:webHidden/>
+              </w:rPr>
+            </w:r>
+            <w:r>
+              <w:rPr>
+                <w:noProof/>
+                <w:webHidden/>
+              </w:rPr>
+              <w:fldChar w:fldCharType="separate"/>
+            </w:r>
+            <w:r>
+              <w:rPr>
+                <w:noProof/>
+                <w:webHidden/>
+              </w:rPr>
+              <w:t>2</w:t>
+            </w:r>
+            <w:r>
+              <w:rPr>
+                <w:noProof/>
+                <w:webHidden/>
+              </w:rPr>
+              <w:fldChar w:fldCharType="end"/>
+            </w:r>
+          </w:hyperlink>
+        </w:p>
+        <w:p>
+          <w:pPr>
+            <w:pStyle w:val="TOC1"/>
+            <w:tabs>
+              <w:tab w:val="right" w:leader="dot" w:pos="9350"/>
+            </w:tabs>
+            <w:rPr>
+              <w:rFonts w:cstheme="minorBidi"/>
+              <w:b w:val="0"/>
+              <w:bCs w:val="0"/>
+              <w:noProof/>
+              <w:color w:val="auto"/>
+            </w:rPr>
+          </w:pPr>
+          <w:hyperlink w:anchor="_Toc454390775" w:history="1">
+            <w:r>
+              <w:rPr>
+                <w:rStyle w:val="Hyperlink"/>
+                <w:noProof/>
+              </w:rPr>
+              <w:t>Introduction</w:t>
+            </w:r>
+            <w:r>
+              <w:rPr>
+                <w:noProof/>
+                <w:webHidden/>
+              </w:rPr>
+              <w:tab/>
+            </w:r>
+            <w:r>
+              <w:rPr>
+                <w:noProof/>
+                <w:webHidden/>
+              </w:rPr>
+              <w:fldChar w:fldCharType="begin"/>
+            </w:r>
+            <w:r>
+              <w:rPr>
+                <w:noProof/>
+                <w:webHidden/>
+              </w:rPr>
+              <w:instrText xml:space="preserve"> PAGEREF _Toc454390775 \h </w:instrText>
+            </w:r>
+            <w:r>
+              <w:rPr>
+                <w:noProof/>
+                <w:webHidden/>
+              </w:rPr>
+            </w:r>
+            <w:r>
+              <w:rPr>
+                <w:noProof/>
+                <w:webHidden/>
+              </w:rPr>
+              <w:fldChar w:fldCharType="separate"/>
+            </w:r>
+            <w:r>
+              <w:rPr>
+                <w:noProof/>
+                <w:webHidden/>
+              </w:rPr>
+              <w:t>3</w:t>
+            </w:r>
+            <w:r>
+              <w:rPr>
+                <w:noProof/>
+                <w:webHidden/>
+              </w:rPr>
+              <w:fldChar w:fldCharType="end"/>
+            </w:r>
+          </w:hyperlink>
+        </w:p>
+        <w:p>
+          <w:pPr>
+            <w:pStyle w:val="TOC1"/>
+            <w:tabs>
+              <w:tab w:val="right" w:leader="dot" w:pos="9350"/>
+            </w:tabs>
+            <w:rPr>
+              <w:rFonts w:cstheme="minorBidi"/>
+              <w:b w:val="0"/>
+              <w:bCs w:val="0"/>
+              <w:noProof/>
+              <w:color w:val="auto"/>
+            </w:rPr>
+          </w:pPr>
+          <w:hyperlink w:anchor="_Toc454390776" w:history="1">
+            <w:r>
+              <w:rPr>
+                <w:rStyle w:val="Hyperlink"/>
+                <w:noProof/>
+              </w:rPr>
+              <w:t>Understandings with the Coach</w:t>
+            </w:r>
+            <w:r>
+              <w:rPr>
+                <w:noProof/>
+                <w:webHidden/>
+              </w:rPr>
+              <w:tab/>
+            </w:r>
+            <w:r>
+              <w:rPr>
+                <w:noProof/>
+                <w:webHidden/>
+              </w:rPr>
+              <w:fldChar w:fldCharType="begin"/>
+            </w:r>
+            <w:r>
+              <w:rPr>
+                <w:noProof/>
+                <w:webHidden/>
+              </w:rPr>
+              <w:instrText xml:space="preserve"> PAGEREF _Toc454390776 \h </w:instrText>
+            </w:r>
+            <w:r>
+              <w:rPr>
+                <w:noProof/>
+                <w:webHidden/>
+              </w:rPr>
+            </w:r>
+            <w:r>
+              <w:rPr>
+                <w:noProof/>
+                <w:webHidden/>
+              </w:rPr>
+              <w:fldChar w:fldCharType="separate"/>
+            </w:r>
+            <w:r>
+              <w:rPr>
+                <w:noProof/>
+                <w:webHidden/>
+              </w:rPr>
+              <w:t>5</w:t>
+            </w:r>
+            <w:r>
+              <w:rPr>
+                <w:noProof/>
+                <w:webHidden/>
+              </w:rPr>
+              <w:fldChar w:fldCharType="end"/>
+            </w:r>
+          </w:hyperlink>
+        </w:p>
+        <w:p>
+          <w:pPr>
+            <w:pStyle w:val="TOC1"/>
+            <w:tabs>
+              <w:tab w:val="right" w:leader="dot" w:pos="9350"/>
+            </w:tabs>
+            <w:rPr>
+              <w:rFonts w:cstheme="minorBidi"/>
+              <w:b w:val="0"/>
+              <w:bCs w:val="0"/>
+              <w:noProof/>
+              <w:color w:val="auto"/>
+            </w:rPr>
+          </w:pPr>
+          <w:hyperlink w:anchor="_Toc454390777" w:history="1">
+            <w:r>
+              <w:rPr>
+                <w:rStyle w:val="Hyperlink"/>
+                <w:noProof/>
+              </w:rPr>
+              <w:t>Team work</w:t>
+            </w:r>
+            <w:r>
+              <w:rPr>
+                <w:noProof/>
+                <w:webHidden/>
+              </w:rPr>
+              <w:tab/>
+            </w:r>
+            <w:r>
+              <w:rPr>
+                <w:noProof/>
+                <w:webHidden/>
+              </w:rPr>
+              <w:fldChar w:fldCharType="begin"/>
+            </w:r>
+            <w:r>
+              <w:rPr>
+                <w:noProof/>
+                <w:webHidden/>
+              </w:rPr>
+              <w:instrText xml:space="preserve"> PAGEREF _Toc454390777 \h </w:instrText>
+            </w:r>
+            <w:r>
+              <w:rPr>
+                <w:noProof/>
+                <w:webHidden/>
+              </w:rPr>
+            </w:r>
+            <w:r>
+              <w:rPr>
+                <w:noProof/>
+                <w:webHidden/>
+              </w:rPr>
+              <w:fldChar w:fldCharType="separate"/>
+            </w:r>
+            <w:r>
+              <w:rPr>
+                <w:noProof/>
+                <w:webHidden/>
+              </w:rPr>
+              <w:t>5</w:t>
+            </w:r>
+            <w:r>
+              <w:rPr>
+                <w:noProof/>
+                <w:webHidden/>
+              </w:rPr>
+              <w:fldChar w:fldCharType="end"/>
+            </w:r>
+          </w:hyperlink>
+        </w:p>
+        <w:p>
+          <w:pPr>
+            <w:pStyle w:val="TOC1"/>
+            <w:tabs>
+              <w:tab w:val="right" w:leader="dot" w:pos="9350"/>
+            </w:tabs>
+            <w:rPr>
+              <w:rFonts w:cstheme="minorBidi"/>
+              <w:b w:val="0"/>
+              <w:bCs w:val="0"/>
+              <w:noProof/>
+              <w:color w:val="auto"/>
+            </w:rPr>
+          </w:pPr>
+          <w:hyperlink w:anchor="_Toc454390778" w:history="1">
+            <w:r>
+              <w:rPr>
+                <w:rStyle w:val="Hyperlink"/>
+                <w:noProof/>
+              </w:rPr>
+              <w:t>Division of labor</w:t>
+            </w:r>
+            <w:r>
+              <w:rPr>
+                <w:noProof/>
+                <w:webHidden/>
+              </w:rPr>
+              <w:tab/>
+            </w:r>
+            <w:r>
+              <w:rPr>
+                <w:noProof/>
+                <w:webHidden/>
+              </w:rPr>
+              <w:fldChar w:fldCharType="begin"/>
+            </w:r>
+            <w:r>
+              <w:rPr>
+                <w:noProof/>
+                <w:webHidden/>
+              </w:rPr>
+              <w:instrText xml:space="preserve"> PAGEREF _Toc454390778 \h </w:instrText>
+            </w:r>
+            <w:r>
+              <w:rPr>
+                <w:noProof/>
+                <w:webHidden/>
+              </w:rPr>
+            </w:r>
+            <w:r>
+              <w:rPr>
+                <w:noProof/>
+                <w:webHidden/>
+              </w:rPr>
+              <w:fldChar w:fldCharType="separate"/>
+            </w:r>
+            <w:r>
+              <w:rPr>
+                <w:noProof/>
+                <w:webHidden/>
+              </w:rPr>
+              <w:t>5</w:t>
+            </w:r>
+            <w:r>
+              <w:rPr>
+                <w:noProof/>
+                <w:webHidden/>
+              </w:rPr>
+              <w:fldChar w:fldCharType="end"/>
+            </w:r>
+          </w:hyperlink>
+        </w:p>
+        <w:p>
+          <w:pPr>
+            <w:pStyle w:val="TOC1"/>
+            <w:tabs>
+              <w:tab w:val="right" w:leader="dot" w:pos="9350"/>
+            </w:tabs>
+            <w:rPr>
+              <w:rFonts w:cstheme="minorBidi"/>
+              <w:b w:val="0"/>
+              <w:bCs w:val="0"/>
+              <w:noProof/>
+              <w:color w:val="auto"/>
+            </w:rPr>
+          </w:pPr>
+          <w:hyperlink w:anchor="_Toc454390779" w:history="1">
+            <w:r>
+              <w:rPr>
+                <w:rStyle w:val="Hyperlink"/>
+                <w:noProof/>
+              </w:rPr>
+              <w:t>Decisions and implementation process</w:t>
+            </w:r>
+            <w:r>
+              <w:rPr>
+                <w:noProof/>
+                <w:webHidden/>
+              </w:rPr>
+              <w:tab/>
+            </w:r>
+            <w:r>
+              <w:rPr>
+                <w:noProof/>
+                <w:webHidden/>
+              </w:rPr>
+              <w:fldChar w:fldCharType="begin"/>
+            </w:r>
+            <w:r>
+              <w:rPr>
+                <w:noProof/>
+                <w:webHidden/>
+              </w:rPr>
+              <w:instrText xml:space="preserve"> PAGEREF _Toc454390779 \h </w:instrText>
+            </w:r>
+            <w:r>
+              <w:rPr>
+                <w:noProof/>
+                <w:webHidden/>
+              </w:rPr>
+            </w:r>
+            <w:r>
+              <w:rPr>
+                <w:noProof/>
+                <w:webHidden/>
+              </w:rPr>
+              <w:fldChar w:fldCharType="separate"/>
+            </w:r>
+            <w:r>
+              <w:rPr>
+                <w:noProof/>
+                <w:webHidden/>
+              </w:rPr>
+              <w:t>6</w:t>
+            </w:r>
+            <w:r>
+              <w:rPr>
+                <w:noProof/>
+                <w:webHidden/>
+              </w:rPr>
+              <w:fldChar w:fldCharType="end"/>
+            </w:r>
+          </w:hyperlink>
+        </w:p>
+        <w:p>
+          <w:pPr>
+            <w:pStyle w:val="TOC1"/>
+            <w:tabs>
+              <w:tab w:val="right" w:leader="dot" w:pos="9350"/>
+            </w:tabs>
+            <w:rPr>
+              <w:rFonts w:cstheme="minorBidi"/>
+              <w:b w:val="0"/>
+              <w:bCs w:val="0"/>
+              <w:noProof/>
+              <w:color w:val="auto"/>
+            </w:rPr>
+          </w:pPr>
+          <w:hyperlink w:anchor="_Toc454390780" w:history="1">
+            <w:r>
+              <w:rPr>
+                <w:rStyle w:val="Hyperlink"/>
+                <w:noProof/>
+              </w:rPr>
+              <w:t>Problems, we faced</w:t>
+            </w:r>
+            <w:r>
+              <w:rPr>
+                <w:noProof/>
+                <w:webHidden/>
+              </w:rPr>
+              <w:tab/>
+            </w:r>
+            <w:r>
+              <w:rPr>
+                <w:noProof/>
+                <w:webHidden/>
+              </w:rPr>
+              <w:fldChar w:fldCharType="begin"/>
+            </w:r>
+            <w:r>
+              <w:rPr>
+                <w:noProof/>
+                <w:webHidden/>
+              </w:rPr>
+              <w:instrText xml:space="preserve"> PAGEREF _Toc454390780 \h </w:instrText>
+            </w:r>
+            <w:r>
+              <w:rPr>
+                <w:noProof/>
+                <w:webHidden/>
+              </w:rPr>
+            </w:r>
+            <w:r>
+              <w:rPr>
+                <w:noProof/>
+                <w:webHidden/>
+              </w:rPr>
+              <w:fldChar w:fldCharType="separate"/>
+            </w:r>
+            <w:r>
+              <w:rPr>
+                <w:noProof/>
+                <w:webHidden/>
+              </w:rPr>
+              <w:t>6</w:t>
+            </w:r>
+            <w:r>
+              <w:rPr>
+                <w:noProof/>
+                <w:webHidden/>
+              </w:rPr>
+              <w:fldChar w:fldCharType="end"/>
+            </w:r>
+          </w:hyperlink>
+        </w:p>
+        <w:p>
+          <w:pPr>
+            <w:pStyle w:val="TOC1"/>
+            <w:tabs>
+              <w:tab w:val="right" w:leader="dot" w:pos="9350"/>
+            </w:tabs>
+            <w:rPr>
+              <w:rFonts w:cstheme="minorBidi"/>
+              <w:b w:val="0"/>
+              <w:bCs w:val="0"/>
+              <w:noProof/>
+              <w:color w:val="auto"/>
+            </w:rPr>
+          </w:pPr>
+          <w:hyperlink w:anchor="_Toc454390781" w:history="1">
+            <w:r>
+              <w:rPr>
+                <w:rStyle w:val="Hyperlink"/>
+                <w:noProof/>
+              </w:rPr>
+              <w:t>Personal views</w:t>
+            </w:r>
+            <w:r>
+              <w:rPr>
+                <w:noProof/>
+                <w:webHidden/>
+              </w:rPr>
+              <w:tab/>
+            </w:r>
+            <w:r>
+              <w:rPr>
+                <w:noProof/>
+                <w:webHidden/>
+              </w:rPr>
+              <w:fldChar w:fldCharType="begin"/>
+            </w:r>
+            <w:r>
+              <w:rPr>
+                <w:noProof/>
+                <w:webHidden/>
+              </w:rPr>
+              <w:instrText xml:space="preserve"> PAGEREF _Toc454390781 \h </w:instrText>
+            </w:r>
+            <w:r>
+              <w:rPr>
+                <w:noProof/>
+                <w:webHidden/>
+              </w:rPr>
+            </w:r>
+            <w:r>
+              <w:rPr>
+                <w:noProof/>
+                <w:webHidden/>
+              </w:rPr>
+              <w:fldChar w:fldCharType="separate"/>
+            </w:r>
+            <w:r>
+              <w:rPr>
+                <w:noProof/>
+                <w:webHidden/>
+              </w:rPr>
+              <w:t>6</w:t>
+            </w:r>
+            <w:r>
+              <w:rPr>
+                <w:noProof/>
+                <w:webHidden/>
+              </w:rPr>
+              <w:fldChar w:fldCharType="end"/>
+            </w:r>
+          </w:hyperlink>
+        </w:p>
+        <w:p>
+          <w:pPr>
+            <w:pStyle w:val="TOC1"/>
+            <w:tabs>
+              <w:tab w:val="right" w:leader="dot" w:pos="9350"/>
+            </w:tabs>
+            <w:rPr>
+              <w:rFonts w:cstheme="minorBidi"/>
+              <w:b w:val="0"/>
+              <w:bCs w:val="0"/>
+              <w:noProof/>
+              <w:color w:val="auto"/>
+            </w:rPr>
+          </w:pPr>
+          <w:hyperlink w:anchor="_Toc454390782" w:history="1">
+            <w:r>
+              <w:rPr>
+                <w:rStyle w:val="Hyperlink"/>
+                <w:noProof/>
+              </w:rPr>
+              <w:t>Conclusion</w:t>
+            </w:r>
+            <w:r>
+              <w:rPr>
+                <w:noProof/>
+                <w:webHidden/>
+              </w:rPr>
+              <w:tab/>
+            </w:r>
+            <w:r>
+              <w:rPr>
+                <w:noProof/>
+                <w:webHidden/>
+              </w:rPr>
+              <w:fldChar w:fldCharType="begin"/>
+            </w:r>
+            <w:r>
+              <w:rPr>
+                <w:noProof/>
+                <w:webHidden/>
+              </w:rPr>
+              <w:instrText xml:space="preserve"> PAGEREF _Toc454390782 \h </w:instrText>
+            </w:r>
+            <w:r>
+              <w:rPr>
+                <w:noProof/>
+                <w:webHidden/>
+              </w:rPr>
+            </w:r>
+            <w:r>
+              <w:rPr>
+                <w:noProof/>
+                <w:webHidden/>
+              </w:rPr>
+              <w:fldChar w:fldCharType="separate"/>
+            </w:r>
+            <w:r>
+              <w:rPr>
+                <w:noProof/>
+                <w:webHidden/>
+              </w:rPr>
+              <w:t>6</w:t>
+            </w:r>
+            <w:r>
+              <w:rPr>
+                <w:noProof/>
+                <w:webHidden/>
+              </w:rPr>
+              <w:fldChar w:fldCharType="end"/>
+            </w:r>
+          </w:hyperlink>
+        </w:p>
+        <w:p>
+          <w:r>
+            <w:rPr>
+              <w:b/>
+              <w:bCs/>
+              <w:noProof/>
+            </w:rPr>
+            <w:fldChar w:fldCharType="end"/>
+          </w:r>
+        </w:p>
+      </w:sdtContent>
+    </w:sdt>
     <w:p>
       <w:pPr>
         <w:pStyle w:val="TOC1"/>
@@ -334,172 +1014,6 @@
           <w:szCs w:val="44"/>
         </w:rPr>
       </w:pPr>
-      <w:hyperlink w:anchor="_Executive_summary" w:history="1">
-        <w:r>
-          <w:rPr>
-            <w:rStyle w:val="Hyperlink"/>
-            <w:color w:val="000000" w:themeColor="text1"/>
-            <w:sz w:val="44"/>
-            <w:szCs w:val="44"/>
-          </w:rPr>
-          <w:t>Executive summary</w:t>
-        </w:r>
-      </w:hyperlink>
-    </w:p>
-    <w:p>
-      <w:pPr>
-        <w:pStyle w:val="TOC1"/>
-        <w:rPr>
-          <w:sz w:val="44"/>
-          <w:szCs w:val="44"/>
-        </w:rPr>
-      </w:pPr>
-      <w:hyperlink w:anchor="_Introduction" w:history="1">
-        <w:r>
-          <w:rPr>
-            <w:rStyle w:val="Hyperlink"/>
-            <w:color w:val="000000" w:themeColor="text1"/>
-            <w:sz w:val="44"/>
-            <w:szCs w:val="44"/>
-          </w:rPr>
-          <w:t>Introduction</w:t>
-        </w:r>
-      </w:hyperlink>
-    </w:p>
-    <w:p>
-      <w:pPr>
-        <w:rPr>
-          <w:b/>
-          <w:color w:val="000000" w:themeColor="text1"/>
-          <w:sz w:val="44"/>
-          <w:szCs w:val="44"/>
-          <w:lang w:eastAsia="en-US"/>
-        </w:rPr>
-      </w:pPr>
-      <w:hyperlink w:anchor="_Understandings_with_the" w:history="1">
-        <w:r>
-          <w:rPr>
-            <w:rStyle w:val="Hyperlink"/>
-            <w:b/>
-            <w:color w:val="000000" w:themeColor="text1"/>
-            <w:sz w:val="44"/>
-            <w:szCs w:val="44"/>
-            <w:lang w:eastAsia="en-US"/>
-          </w:rPr>
-          <w:t>Understanding with Coach</w:t>
-        </w:r>
-      </w:hyperlink>
-    </w:p>
-    <w:p>
-      <w:pPr>
-        <w:rPr>
-          <w:b/>
-          <w:color w:val="000000" w:themeColor="text1"/>
-          <w:sz w:val="44"/>
-          <w:szCs w:val="44"/>
-          <w:lang w:eastAsia="en-US"/>
-        </w:rPr>
-      </w:pPr>
-      <w:hyperlink w:anchor="_Team_work" w:history="1">
-        <w:r>
-          <w:rPr>
-            <w:rStyle w:val="Hyperlink"/>
-            <w:b/>
-            <w:color w:val="000000" w:themeColor="text1"/>
-            <w:sz w:val="44"/>
-            <w:szCs w:val="44"/>
-            <w:lang w:eastAsia="en-US"/>
-          </w:rPr>
-          <w:t>Teamwork</w:t>
-        </w:r>
-      </w:hyperlink>
-    </w:p>
-    <w:p>
-      <w:pPr>
-        <w:pStyle w:val="TOC1"/>
-        <w:rPr>
-          <w:sz w:val="44"/>
-          <w:szCs w:val="44"/>
-        </w:rPr>
-      </w:pPr>
-      <w:hyperlink w:anchor="_Division_of_labor" w:history="1">
-        <w:r>
-          <w:rPr>
-            <w:rStyle w:val="Hyperlink"/>
-            <w:color w:val="000000" w:themeColor="text1"/>
-            <w:sz w:val="44"/>
-            <w:szCs w:val="44"/>
-          </w:rPr>
-          <w:t>Division of labor</w:t>
-        </w:r>
-      </w:hyperlink>
-    </w:p>
-    <w:p>
-      <w:pPr>
-        <w:pStyle w:val="TOC1"/>
-        <w:rPr>
-          <w:sz w:val="44"/>
-          <w:szCs w:val="44"/>
-        </w:rPr>
-      </w:pPr>
-      <w:hyperlink w:anchor="_Problems,_we_faced" w:history="1">
-        <w:r>
-          <w:rPr>
-            <w:rStyle w:val="Hyperlink"/>
-            <w:color w:val="000000" w:themeColor="text1"/>
-            <w:sz w:val="44"/>
-            <w:szCs w:val="44"/>
-          </w:rPr>
-          <w:t>Problems we faced</w:t>
-        </w:r>
-      </w:hyperlink>
-    </w:p>
-    <w:p>
-      <w:pPr>
-        <w:pStyle w:val="TOC1"/>
-        <w:rPr>
-          <w:sz w:val="44"/>
-          <w:szCs w:val="44"/>
-        </w:rPr>
-      </w:pPr>
-      <w:hyperlink w:anchor="_Personal_views" w:history="1">
-        <w:r>
-          <w:rPr>
-            <w:rStyle w:val="Hyperlink"/>
-            <w:color w:val="000000" w:themeColor="text1"/>
-            <w:sz w:val="44"/>
-            <w:szCs w:val="44"/>
-          </w:rPr>
-          <w:t>Personal view</w:t>
-        </w:r>
-      </w:hyperlink>
-      <w:r>
-        <w:rPr>
-          <w:sz w:val="44"/>
-          <w:szCs w:val="44"/>
-        </w:rPr>
-        <w:t xml:space="preserve"> </w:t>
-      </w:r>
-    </w:p>
-    <w:p>
-      <w:pPr>
-        <w:pStyle w:val="TOC1"/>
-        <w:rPr>
-          <w:sz w:val="44"/>
-          <w:szCs w:val="44"/>
-        </w:rPr>
-      </w:pPr>
-      <w:hyperlink w:anchor="_Conclusion" w:history="1">
-        <w:r>
-          <w:rPr>
-            <w:rStyle w:val="Hyperlink"/>
-            <w:color w:val="000000" w:themeColor="text1"/>
-            <w:sz w:val="44"/>
-            <w:szCs w:val="44"/>
-          </w:rPr>
-          <w:t>Conclusion</w:t>
-        </w:r>
-      </w:hyperlink>
       <w:r>
         <w:rPr>
           <w:sz w:val="44"/>
@@ -666,11 +1180,15 @@
       <w:pPr>
         <w:pStyle w:val="Heading1"/>
         <w:rPr>
+          <w:rFonts w:ascii="Times New Roman" w:hAnsi="Times New Roman" w:cs="Times New Roman"/>
+          <w:b w:val="0"/>
+          <w:bCs/>
           <w:sz w:val="56"/>
           <w:szCs w:val="56"/>
         </w:rPr>
       </w:pPr>
       <w:bookmarkStart w:id="0" w:name="_Executive_summary"/>
+      <w:bookmarkStart w:id="1" w:name="_Toc454390774"/>
       <w:bookmarkEnd w:id="0"/>
       <w:r>
         <w:rPr>
@@ -678,6 +1196,159 @@
           <w:szCs w:val="56"/>
         </w:rPr>
         <w:t>Executive summary</w:t>
+      </w:r>
+      <w:bookmarkEnd w:id="1"/>
+    </w:p>
+    <w:p>
+      <w:pPr>
+        <w:rPr>
+          <w:rFonts w:ascii="Times New Roman" w:hAnsi="Times New Roman" w:cs="Times New Roman"/>
+        </w:rPr>
+      </w:pPr>
+      <w:r>
+        <w:rPr>
+          <w:rFonts w:ascii="Times New Roman" w:hAnsi="Times New Roman" w:cs="Times New Roman"/>
+        </w:rPr>
+        <w:t>We are writing this report to summarize our progres</w:t>
+      </w:r>
+      <w:r>
+        <w:rPr>
+          <w:rFonts w:ascii="Times New Roman" w:hAnsi="Times New Roman" w:cs="Times New Roman"/>
+        </w:rPr>
+        <w:t xml:space="preserve">s in “Pipeline in a network” project. This </w:t>
+      </w:r>
+      <w:r>
+        <w:rPr>
+          <w:rFonts w:ascii="Times New Roman" w:hAnsi="Times New Roman" w:cs="Times New Roman"/>
+        </w:rPr>
+        <w:t>project is requested by Fontys school of Applied sciences.</w:t>
+      </w:r>
+      <w:r>
+        <w:rPr>
+          <w:rFonts w:ascii="Times New Roman" w:hAnsi="Times New Roman" w:cs="Times New Roman"/>
+        </w:rPr>
+        <w:t xml:space="preserve"> </w:t>
+      </w:r>
+      <w:r>
+        <w:rPr>
+          <w:rFonts w:ascii="Times New Roman" w:hAnsi="Times New Roman" w:cs="Times New Roman"/>
+        </w:rPr>
+        <w:t>Mr.</w:t>
+      </w:r>
+      <w:r>
+        <w:rPr>
+          <w:rFonts w:ascii="Garamond" w:hAnsi="Garamond"/>
+        </w:rPr>
+        <w:t xml:space="preserve"> </w:t>
+      </w:r>
+      <w:r>
+        <w:rPr>
+          <w:rFonts w:ascii="Garamond" w:hAnsi="Garamond"/>
+        </w:rPr>
+        <w:t>Sanchez</w:t>
+      </w:r>
+      <w:r>
+        <w:rPr>
+          <w:rFonts w:ascii="Times New Roman" w:hAnsi="Times New Roman" w:cs="Times New Roman"/>
+        </w:rPr>
+        <w:t xml:space="preserve"> is our coach for this project.</w:t>
+      </w:r>
+      <w:r>
+        <w:rPr>
+          <w:rFonts w:ascii="Times New Roman" w:hAnsi="Times New Roman" w:cs="Times New Roman"/>
+        </w:rPr>
+        <w:t xml:space="preserve"> </w:t>
+      </w:r>
+      <w:r>
+        <w:rPr>
+          <w:rFonts w:ascii="Times New Roman" w:hAnsi="Times New Roman" w:cs="Times New Roman"/>
+        </w:rPr>
+        <w:t>We tried our best in fulfilling</w:t>
+      </w:r>
+      <w:r>
+        <w:rPr>
+          <w:rFonts w:ascii="Times New Roman" w:hAnsi="Times New Roman" w:cs="Times New Roman"/>
+        </w:rPr>
+        <w:t xml:space="preserve"> all the requirements .We have </w:t>
+      </w:r>
+      <w:r>
+        <w:rPr>
+          <w:rFonts w:ascii="Times New Roman" w:hAnsi="Times New Roman" w:cs="Times New Roman"/>
+        </w:rPr>
+        <w:t>successfully created an application that builds a flow network consisting of pipelines and components.</w:t>
+      </w:r>
+    </w:p>
+    <w:p>
+      <w:pPr>
+        <w:rPr>
+          <w:rFonts w:ascii="Times New Roman" w:hAnsi="Times New Roman" w:cs="Times New Roman"/>
+        </w:rPr>
+      </w:pPr>
+      <w:r>
+        <w:rPr>
+          <w:rFonts w:ascii="Times New Roman" w:hAnsi="Times New Roman" w:cs="Times New Roman"/>
+        </w:rPr>
+        <w:t>Furthermore</w:t>
+      </w:r>
+      <w:r>
+        <w:rPr>
+          <w:rFonts w:ascii="Times New Roman" w:hAnsi="Times New Roman" w:cs="Times New Roman"/>
+        </w:rPr>
+        <w:t>,</w:t>
+      </w:r>
+      <w:r>
+        <w:rPr>
+          <w:rFonts w:ascii="Times New Roman" w:hAnsi="Times New Roman" w:cs="Times New Roman"/>
+        </w:rPr>
+        <w:t xml:space="preserve"> we will describe short introduction of</w:t>
+      </w:r>
+      <w:r>
+        <w:rPr>
+          <w:rFonts w:ascii="Times New Roman" w:hAnsi="Times New Roman" w:cs="Times New Roman"/>
+        </w:rPr>
+        <w:t xml:space="preserve"> the </w:t>
+      </w:r>
+      <w:r>
+        <w:rPr>
+          <w:rFonts w:ascii="Times New Roman" w:hAnsi="Times New Roman" w:cs="Times New Roman"/>
+        </w:rPr>
+        <w:t xml:space="preserve">project. </w:t>
+      </w:r>
+      <w:r>
+        <w:rPr>
+          <w:rFonts w:ascii="Times New Roman" w:hAnsi="Times New Roman" w:cs="Times New Roman"/>
+        </w:rPr>
+        <w:t>We will discuss our understanding with coach</w:t>
+      </w:r>
+      <w:r>
+        <w:rPr>
+          <w:rFonts w:ascii="Times New Roman" w:hAnsi="Times New Roman" w:cs="Times New Roman"/>
+        </w:rPr>
+        <w:t>.</w:t>
+      </w:r>
+      <w:r>
+        <w:rPr>
+          <w:rFonts w:ascii="Times New Roman" w:hAnsi="Times New Roman" w:cs="Times New Roman"/>
+        </w:rPr>
+        <w:t xml:space="preserve"> </w:t>
+      </w:r>
+      <w:r>
+        <w:rPr>
+          <w:rFonts w:ascii="Times New Roman" w:hAnsi="Times New Roman" w:cs="Times New Roman"/>
+        </w:rPr>
+        <w:t>We will narrate at which certain moment we faced difficulty. We will talk about individ</w:t>
+      </w:r>
+      <w:r>
+        <w:rPr>
+          <w:rFonts w:ascii="Times New Roman" w:hAnsi="Times New Roman" w:cs="Times New Roman"/>
+        </w:rPr>
+        <w:t>ual effort by each group member</w:t>
+      </w:r>
+      <w:r>
+        <w:rPr>
+          <w:rFonts w:ascii="Times New Roman" w:hAnsi="Times New Roman" w:cs="Times New Roman"/>
+        </w:rPr>
+        <w:t xml:space="preserve">. </w:t>
       </w:r>
     </w:p>
     <w:p>
@@ -690,138 +1361,29 @@
           <w:szCs w:val="56"/>
         </w:rPr>
       </w:pPr>
-    </w:p>
-    <w:p>
-      <w:pPr>
+      <w:r>
         <w:rPr>
           <w:rFonts w:ascii="Times New Roman" w:hAnsi="Times New Roman" w:cs="Times New Roman"/>
         </w:rPr>
-      </w:pPr>
+        <w:t>Finally in this report</w:t>
+      </w:r>
       <w:r>
         <w:rPr>
           <w:rFonts w:ascii="Times New Roman" w:hAnsi="Times New Roman" w:cs="Times New Roman"/>
         </w:rPr>
-        <w:t>We are writing this report to summarize our progress   in “Pipeline in a network “ project. This  project is requested by Fontys school of Applied sciences.</w:t>
+        <w:t>,</w:t>
       </w:r>
       <w:r>
         <w:rPr>
           <w:rFonts w:ascii="Times New Roman" w:hAnsi="Times New Roman" w:cs="Times New Roman"/>
         </w:rPr>
-        <w:t xml:space="preserve"> </w:t>
+        <w:t xml:space="preserve"> you can find </w:t>
       </w:r>
       <w:r>
         <w:rPr>
           <w:rFonts w:ascii="Times New Roman" w:hAnsi="Times New Roman" w:cs="Times New Roman"/>
         </w:rPr>
-        <w:t>Mr.</w:t>
-      </w:r>
-      <w:r>
-        <w:rPr>
-          <w:rFonts w:ascii="Garamond" w:hAnsi="Garamond"/>
-        </w:rPr>
-        <w:t xml:space="preserve"> </w:t>
-      </w:r>
-      <w:r>
-        <w:rPr>
-          <w:rFonts w:ascii="Garamond" w:hAnsi="Garamond"/>
-        </w:rPr>
-        <w:t>Sanchez</w:t>
-      </w:r>
-      <w:r>
-        <w:rPr>
-          <w:rFonts w:ascii="Times New Roman" w:hAnsi="Times New Roman" w:cs="Times New Roman"/>
-        </w:rPr>
-        <w:t xml:space="preserve"> is our coach for this project.</w:t>
-      </w:r>
-      <w:r>
-        <w:rPr>
-          <w:rFonts w:ascii="Times New Roman" w:hAnsi="Times New Roman" w:cs="Times New Roman"/>
-        </w:rPr>
-        <w:t xml:space="preserve"> </w:t>
-      </w:r>
-      <w:r>
-        <w:rPr>
-          <w:rFonts w:ascii="Times New Roman" w:hAnsi="Times New Roman" w:cs="Times New Roman"/>
-        </w:rPr>
-        <w:t>We tried our best in fulfilling all the requirements .We have  successfully created an application that builds a flow network consisting of pipelines and components.</w:t>
-      </w:r>
-    </w:p>
-    <w:p>
-      <w:pPr>
-        <w:rPr>
-          <w:rFonts w:ascii="Times New Roman" w:hAnsi="Times New Roman" w:cs="Times New Roman"/>
-        </w:rPr>
-      </w:pPr>
-      <w:r>
-        <w:rPr>
-          <w:rFonts w:ascii="Times New Roman" w:hAnsi="Times New Roman" w:cs="Times New Roman"/>
-        </w:rPr>
-        <w:t>Furthermore</w:t>
-      </w:r>
-      <w:r>
-        <w:rPr>
-          <w:rFonts w:ascii="Times New Roman" w:hAnsi="Times New Roman" w:cs="Times New Roman"/>
-        </w:rPr>
-        <w:t>,</w:t>
-      </w:r>
-      <w:r>
-        <w:rPr>
-          <w:rFonts w:ascii="Times New Roman" w:hAnsi="Times New Roman" w:cs="Times New Roman"/>
-        </w:rPr>
-        <w:t xml:space="preserve"> we will describe short introduction of</w:t>
-      </w:r>
-      <w:r>
-        <w:rPr>
-          <w:rFonts w:ascii="Times New Roman" w:hAnsi="Times New Roman" w:cs="Times New Roman"/>
-        </w:rPr>
-        <w:t xml:space="preserve"> the </w:t>
-      </w:r>
-      <w:r>
-        <w:rPr>
-          <w:rFonts w:ascii="Times New Roman" w:hAnsi="Times New Roman" w:cs="Times New Roman"/>
-        </w:rPr>
-        <w:t xml:space="preserve"> project. </w:t>
-      </w:r>
-      <w:r>
-        <w:rPr>
-          <w:rFonts w:ascii="Times New Roman" w:hAnsi="Times New Roman" w:cs="Times New Roman"/>
-        </w:rPr>
-        <w:t>We  will discuss our understanding  with coach  .</w:t>
-      </w:r>
-      <w:r>
-        <w:rPr>
-          <w:rFonts w:ascii="Times New Roman" w:hAnsi="Times New Roman" w:cs="Times New Roman"/>
-        </w:rPr>
-        <w:t>We will narrate at which certain moment we faced difficulty. We will talk about individ</w:t>
-      </w:r>
-      <w:r>
-        <w:rPr>
-          <w:rFonts w:ascii="Times New Roman" w:hAnsi="Times New Roman" w:cs="Times New Roman"/>
-        </w:rPr>
-        <w:t>ual effort by each group member</w:t>
-      </w:r>
-      <w:r>
-        <w:rPr>
-          <w:rFonts w:ascii="Times New Roman" w:hAnsi="Times New Roman" w:cs="Times New Roman"/>
-        </w:rPr>
-        <w:t xml:space="preserve">. </w:t>
-      </w:r>
-    </w:p>
-    <w:p>
-      <w:pPr>
-        <w:rPr>
-          <w:rFonts w:ascii="Times New Roman" w:hAnsi="Times New Roman" w:cs="Times New Roman"/>
-          <w:b/>
-          <w:bCs/>
-          <w:sz w:val="56"/>
-          <w:szCs w:val="56"/>
-        </w:rPr>
-      </w:pPr>
-      <w:r>
-        <w:rPr>
-          <w:rFonts w:ascii="Times New Roman" w:hAnsi="Times New Roman" w:cs="Times New Roman"/>
-        </w:rPr>
-        <w:t>Finally ,in this report ,you can find  every group member’s personal point of view for project.</w:t>
+        <w:t>every group member’s personal point of view for project.</w:t>
       </w:r>
       <w:r>
         <w:rPr>
@@ -872,8 +1434,9 @@
           <w:szCs w:val="56"/>
         </w:rPr>
       </w:pPr>
-      <w:bookmarkStart w:id="1" w:name="_Introduction"/>
-      <w:bookmarkEnd w:id="1"/>
+      <w:bookmarkStart w:id="2" w:name="_Introduction"/>
+      <w:bookmarkStart w:id="3" w:name="_Toc454390775"/>
+      <w:bookmarkEnd w:id="2"/>
       <w:r>
         <w:rPr>
           <w:sz w:val="56"/>
@@ -881,6 +1444,7 @@
         </w:rPr>
         <w:t>Introduction</w:t>
       </w:r>
+      <w:bookmarkEnd w:id="3"/>
     </w:p>
     <w:p>
       <w:r>
@@ -893,147 +1457,113 @@
         <w:rPr>
           <w:lang w:val="en-GB"/>
         </w:rPr>
-        <w:t xml:space="preserve"> for a fuel transportation system. </w:t>
+        <w:t xml:space="preserve"> for a fuel transportation system. It helps</w:t>
       </w:r>
       <w:r>
         <w:rPr>
           <w:lang w:val="en-GB"/>
         </w:rPr>
-        <w:t>It helps</w:t>
+        <w:t xml:space="preserve"> the user to simulate a network contain</w:t>
       </w:r>
       <w:r>
         <w:rPr>
           <w:lang w:val="en-GB"/>
         </w:rPr>
-        <w:t xml:space="preserve"> the user to simulate a network contain</w:t>
+        <w:t xml:space="preserve">ing </w:t>
       </w:r>
       <w:r>
         <w:rPr>
           <w:lang w:val="en-GB"/>
         </w:rPr>
-        <w:t xml:space="preserve">ing </w:t>
+        <w:t>components, including</w:t>
       </w:r>
       <w:r>
         <w:rPr>
           <w:lang w:val="en-GB"/>
         </w:rPr>
-        <w:t>components, including</w:t>
-      </w:r>
-      <w:bookmarkStart w:id="2" w:name="_GoBack"/>
-      <w:bookmarkEnd w:id="2"/>
+        <w:t xml:space="preserve"> pump, </w:t>
+      </w:r>
       <w:r>
         <w:rPr>
           <w:lang w:val="en-GB"/>
         </w:rPr>
-        <w:t xml:space="preserve"> pump, </w:t>
+        <w:t>sink, splitter, a</w:t>
       </w:r>
       <w:r>
         <w:rPr>
           <w:lang w:val="en-GB"/>
         </w:rPr>
-        <w:t>sink, splitter, a</w:t>
-      </w:r>
-      <w:r>
+        <w:t>djustable splitter and merger.</w:t>
+      </w:r>
+    </w:p>
+    <w:p>
+      <w:pPr>
+        <w:jc w:val="both"/>
         <w:rPr>
           <w:lang w:val="en-GB"/>
         </w:rPr>
-        <w:t>djustable splitter and merger.</w:t>
-      </w:r>
-    </w:p>
-    <w:p>
-      <w:pPr>
-        <w:jc w:val="both"/>
+      </w:pPr>
+      <w:r>
         <w:rPr>
           <w:lang w:val="en-GB"/>
         </w:rPr>
-      </w:pPr>
+        <w:t>Together the components and their associated pipelines would allow the u</w:t>
+      </w:r>
       <w:r>
         <w:rPr>
           <w:lang w:val="en-GB"/>
         </w:rPr>
-        <w:t>Together the components and their associated pipelines would allow the u</w:t>
+        <w:t xml:space="preserve">ser to create a simulation for </w:t>
       </w:r>
       <w:r>
         <w:rPr>
           <w:lang w:val="en-GB"/>
         </w:rPr>
-        <w:t xml:space="preserve">ser to create a simulation for </w:t>
+        <w:t>a network for the transportation of fuel. The application will help users co</w:t>
       </w:r>
       <w:r>
         <w:rPr>
           <w:lang w:val="en-GB"/>
         </w:rPr>
-        <w:t>a network for the transportation of fuel. The application will help users co</w:t>
+        <w:t xml:space="preserve">nnect and manage the amount of </w:t>
       </w:r>
       <w:r>
         <w:rPr>
           <w:lang w:val="en-GB"/>
         </w:rPr>
-        <w:t xml:space="preserve">nnect and manage the amount of </w:t>
+        <w:t xml:space="preserve">fuel of every pipeline. The application will give constant feedback on </w:t>
       </w:r>
       <w:r>
         <w:rPr>
           <w:lang w:val="en-GB"/>
         </w:rPr>
-        <w:t xml:space="preserve">fuel of every pipeline. The application will give constant feedback on </w:t>
+        <w:t xml:space="preserve">the flow of the system for each </w:t>
       </w:r>
       <w:r>
         <w:rPr>
           <w:lang w:val="en-GB"/>
         </w:rPr>
-        <w:t xml:space="preserve">the flow of the system for each </w:t>
+        <w:t>pipeline, including checks on occurrences of ov</w:t>
       </w:r>
       <w:r>
         <w:rPr>
           <w:lang w:val="en-GB"/>
         </w:rPr>
-        <w:t>pipeline, including checks on occurrences of ov</w:t>
-      </w:r>
-      <w:r>
+        <w:t xml:space="preserve">erflow. </w:t>
+      </w:r>
+    </w:p>
+    <w:p>
+      <w:pPr>
         <w:rPr>
           <w:lang w:val="en-GB"/>
         </w:rPr>
-        <w:t xml:space="preserve">erflow. </w:t>
-      </w:r>
-    </w:p>
-    <w:p/>
-    <w:p>
-      <w:pPr>
-        <w:jc w:val="center"/>
-        <w:rPr>
-          <w:rFonts w:ascii="Garamond" w:hAnsi="Garamond"/>
-          <w:b/>
-          <w:sz w:val="40"/>
-          <w:szCs w:val="40"/>
-        </w:rPr>
-      </w:pPr>
-    </w:p>
-    <w:p>
-      <w:pPr>
-        <w:jc w:val="center"/>
-        <w:rPr>
-          <w:rFonts w:ascii="Garamond" w:hAnsi="Garamond"/>
-          <w:b/>
-          <w:sz w:val="40"/>
-          <w:szCs w:val="40"/>
-        </w:rPr>
-      </w:pPr>
-    </w:p>
-    <w:p>
-      <w:pPr>
-        <w:jc w:val="center"/>
-        <w:rPr>
-          <w:rFonts w:ascii="Garamond" w:hAnsi="Garamond"/>
-          <w:b/>
-          <w:sz w:val="40"/>
-          <w:szCs w:val="40"/>
-        </w:rPr>
-      </w:pPr>
-    </w:p>
-    <w:p>
-      <w:pPr>
-        <w:pStyle w:val="Heading1"/>
-      </w:pPr>
+      </w:pPr>
+      <w:r>
+        <w:rPr>
+          <w:lang w:val="en-GB"/>
+        </w:rPr>
+        <w:br w:type="page"/>
+      </w:r>
     </w:p>
     <w:p>
       <w:pPr>
@@ -1043,14 +1573,16 @@
           <w:szCs w:val="56"/>
         </w:rPr>
       </w:pPr>
-      <w:bookmarkStart w:id="3" w:name="_Toc441336418"/>
       <w:bookmarkStart w:id="4" w:name="_Understandings_with_the"/>
+      <w:bookmarkStart w:id="5" w:name="_Toc441336418"/>
+      <w:bookmarkStart w:id="6" w:name="_Toc454390776"/>
       <w:bookmarkEnd w:id="4"/>
       <w:r>
         <w:rPr>
           <w:sz w:val="56"/>
           <w:szCs w:val="56"/>
         </w:rPr>
+        <w:lastRenderedPageBreak/>
         <w:t xml:space="preserve">Understandings with the </w:t>
       </w:r>
       <w:r>
@@ -1060,10 +1592,11 @@
         </w:rPr>
         <w:t>Coach</w:t>
       </w:r>
-    </w:p>
-    <w:p>
-      <w:r>
-        <w:t>During all meetings ,</w:t>
+      <w:bookmarkEnd w:id="6"/>
+    </w:p>
+    <w:p>
+      <w:r>
+        <w:t>During all meetings,</w:t>
       </w:r>
       <w:r>
         <w:rPr>
@@ -1096,7 +1629,19 @@
         <w:t xml:space="preserve"> </w:t>
       </w:r>
       <w:r>
-        <w:t>helped us a lot in  making our solution the best .He always tried to enhance our confidence .</w:t>
+        <w:t xml:space="preserve">helped us a lot in </w:t>
+      </w:r>
+      <w:r>
+        <w:t xml:space="preserve">making our solution the best .He always </w:t>
+      </w:r>
+      <w:r>
+        <w:t>tried to enhance our confidence</w:t>
+      </w:r>
+      <w:r>
+        <w:t>.</w:t>
+      </w:r>
+      <w:r>
+        <w:t xml:space="preserve"> </w:t>
       </w:r>
       <w:r>
         <w:t>H</w:t>
@@ -1105,13 +1650,12 @@
         <w:t>is suggestions always take</w:t>
       </w:r>
       <w:r>
-        <w:t xml:space="preserve"> into consideration .</w:t>
-      </w:r>
-      <w:r>
-        <w:t xml:space="preserve"> </w:t>
-      </w:r>
-    </w:p>
-    <w:p/>
+        <w:t xml:space="preserve"> into </w:t>
+      </w:r>
+      <w:r>
+        <w:t xml:space="preserve">consideration. </w:t>
+      </w:r>
+    </w:p>
     <w:p>
       <w:pPr>
         <w:pStyle w:val="Heading1"/>
@@ -1120,9 +1664,10 @@
           <w:szCs w:val="56"/>
         </w:rPr>
       </w:pPr>
-      <w:bookmarkStart w:id="5" w:name="_Team_work"/>
-      <w:bookmarkEnd w:id="3"/>
+      <w:bookmarkStart w:id="7" w:name="_Team_work"/>
+      <w:bookmarkStart w:id="8" w:name="_Toc454390777"/>
       <w:bookmarkEnd w:id="5"/>
+      <w:bookmarkEnd w:id="7"/>
       <w:r>
         <w:rPr>
           <w:sz w:val="56"/>
@@ -1130,66 +1675,34 @@
         </w:rPr>
         <w:t>Team work</w:t>
       </w:r>
-    </w:p>
-    <w:p>
-      <w:pPr>
-        <w:rPr>
-          <w:rFonts w:ascii="Andalus" w:hAnsi="Andalus" w:cs="Andalus"/>
-          <w:sz w:val="24"/>
-          <w:szCs w:val="24"/>
-        </w:rPr>
-      </w:pPr>
-      <w:r>
-        <w:rPr>
-          <w:rFonts w:ascii="Andalus" w:hAnsi="Andalus" w:cs="Andalus"/>
-          <w:sz w:val="24"/>
-          <w:szCs w:val="24"/>
-        </w:rPr>
-        <w:lastRenderedPageBreak/>
-        <w:t>For good progress of project  good teamwork matters a lot .</w:t>
-      </w:r>
-      <w:r>
-        <w:rPr>
-          <w:rFonts w:ascii="Andalus" w:hAnsi="Andalus" w:cs="Andalus"/>
-          <w:sz w:val="24"/>
-          <w:szCs w:val="24"/>
-        </w:rPr>
+      <w:bookmarkEnd w:id="8"/>
+    </w:p>
+    <w:p>
+      <w:r>
+        <w:t xml:space="preserve">For good progress of project </w:t>
+      </w:r>
+      <w:r>
+        <w:t>good teamwork matters a lot .</w:t>
+      </w:r>
+      <w:r>
         <w:t>Our</w:t>
       </w:r>
       <w:r>
-        <w:rPr>
-          <w:rFonts w:ascii="Andalus" w:hAnsi="Andalus" w:cs="Andalus"/>
-          <w:sz w:val="24"/>
-          <w:szCs w:val="24"/>
-        </w:rPr>
         <w:t xml:space="preserve"> group members contributed a lot for successful completion of</w:t>
       </w:r>
       <w:r>
-        <w:rPr>
-          <w:rFonts w:ascii="Andalus" w:hAnsi="Andalus" w:cs="Andalus"/>
-          <w:sz w:val="24"/>
-          <w:szCs w:val="24"/>
-        </w:rPr>
         <w:t xml:space="preserve"> the </w:t>
       </w:r>
       <w:r>
-        <w:rPr>
-          <w:rFonts w:ascii="Andalus" w:hAnsi="Andalus" w:cs="Andalus"/>
-          <w:sz w:val="24"/>
-          <w:szCs w:val="24"/>
-        </w:rPr>
-        <w:t xml:space="preserve"> project. Everyone cooperated with each other . </w:t>
-      </w:r>
-    </w:p>
-    <w:p/>
-    <w:p/>
-    <w:p/>
-    <w:p/>
-    <w:p/>
-    <w:p/>
-    <w:p/>
-    <w:p/>
-    <w:p/>
+        <w:t>project. Ever</w:t>
+      </w:r>
+      <w:r>
+        <w:t>yone cooperated with each other</w:t>
+      </w:r>
+      <w:r>
+        <w:t xml:space="preserve">. </w:t>
+      </w:r>
+    </w:p>
     <w:p>
       <w:pPr>
         <w:pStyle w:val="Heading1"/>
@@ -1198,8 +1711,9 @@
           <w:szCs w:val="56"/>
         </w:rPr>
       </w:pPr>
-      <w:bookmarkStart w:id="6" w:name="_Division_of_labor"/>
-      <w:bookmarkEnd w:id="6"/>
+      <w:bookmarkStart w:id="9" w:name="_Division_of_labor"/>
+      <w:bookmarkStart w:id="10" w:name="_Toc454390778"/>
+      <w:bookmarkEnd w:id="9"/>
       <w:r>
         <w:rPr>
           <w:sz w:val="56"/>
@@ -1207,6 +1721,7 @@
         </w:rPr>
         <w:t>Division of labor</w:t>
       </w:r>
+      <w:bookmarkEnd w:id="10"/>
     </w:p>
     <w:p>
       <w:r>
@@ -1216,21 +1731,48 @@
         <w:t>d</w:t>
       </w:r>
       <w:r>
-        <w:t xml:space="preserve"> into 4  sub parts:  User Requirements Specification document ,Design document ,  final implementation and process report .We divided </w:t>
+        <w:t xml:space="preserve"> into 4 </w:t>
+      </w:r>
+      <w:r>
+        <w:t xml:space="preserve">sub parts: </w:t>
+      </w:r>
+      <w:r>
+        <w:t>User Requ</w:t>
+      </w:r>
+      <w:r>
+        <w:t>irements Specification document</w:t>
+      </w:r>
+      <w:r>
+        <w:t>,</w:t>
+      </w:r>
+      <w:r>
+        <w:t xml:space="preserve"> Design document, </w:t>
+      </w:r>
+      <w:r>
+        <w:t xml:space="preserve">final implementation and process report .We divided </w:t>
       </w:r>
       <w:r>
         <w:t xml:space="preserve">the </w:t>
       </w:r>
       <w:r>
-        <w:t>whole work within  group members .</w:t>
-      </w:r>
-    </w:p>
-    <w:p>
-      <w:r>
-        <w:t xml:space="preserve"> </w:t>
-      </w:r>
-      <w:r>
-        <w:t>Here below you can see major activities of our project  performed by each group member.</w:t>
+        <w:t xml:space="preserve">whole work within </w:t>
+      </w:r>
+      <w:r>
+        <w:t>group members</w:t>
+      </w:r>
+      <w:r>
+        <w:t>.</w:t>
+      </w:r>
+    </w:p>
+    <w:p>
+      <w:r>
+        <w:t xml:space="preserve"> Here below you can see m</w:t>
+      </w:r>
+      <w:r>
+        <w:t xml:space="preserve">ajor activities of our project </w:t>
+      </w:r>
+      <w:r>
+        <w:t>performed by each group member.</w:t>
       </w:r>
     </w:p>
     <w:tbl>
@@ -1368,7 +1910,7 @@
         </w:tc>
         <w:tc>
           <w:tcPr>
-            <w:tcW w:w="832" w:type="dxa"/>
+            <w:tcW w:w="1010" w:type="dxa"/>
             <w:shd w:val="clear" w:color="auto" w:fill="DFD7E7" w:themeFill="accent5" w:themeFillTint="33"/>
           </w:tcPr>
           <w:p>
@@ -1482,101 +2024,7 @@
         </w:tc>
         <w:tc>
           <w:tcPr>
-            <w:tcW w:w="832" w:type="dxa"/>
-          </w:tcPr>
-          <w:p>
-            <w:pPr>
-              <w:rPr>
-                <w:rFonts w:ascii="Times New Roman" w:hAnsi="Times New Roman" w:cs="Times New Roman"/>
-                <w:b/>
-                <w:bCs/>
-                <w:sz w:val="28"/>
-                <w:szCs w:val="28"/>
-              </w:rPr>
-            </w:pPr>
-          </w:p>
-        </w:tc>
-      </w:tr>
-      <w:tr>
-        <w:tc>
-          <w:tcPr>
-            <w:tcW w:w="5305" w:type="dxa"/>
-          </w:tcPr>
-          <w:p>
-            <w:pPr>
-              <w:rPr>
-                <w:rFonts w:ascii="Times New Roman" w:hAnsi="Times New Roman" w:cs="Times New Roman"/>
-                <w:b/>
-                <w:bCs/>
-                <w:sz w:val="28"/>
-                <w:szCs w:val="28"/>
-              </w:rPr>
-            </w:pPr>
-            <w:r>
-              <w:rPr>
-                <w:rFonts w:ascii="Times New Roman" w:hAnsi="Times New Roman" w:cs="Times New Roman"/>
-                <w:b/>
-                <w:bCs/>
-                <w:sz w:val="28"/>
-                <w:szCs w:val="28"/>
-              </w:rPr>
-              <w:t>Functional requirements</w:t>
-            </w:r>
-          </w:p>
-        </w:tc>
-        <w:tc>
-          <w:tcPr>
             <w:tcW w:w="1010" w:type="dxa"/>
-          </w:tcPr>
-          <w:p>
-            <w:pPr>
-              <w:rPr>
-                <w:rFonts w:ascii="Times New Roman" w:hAnsi="Times New Roman" w:cs="Times New Roman"/>
-                <w:b/>
-                <w:bCs/>
-                <w:sz w:val="28"/>
-                <w:szCs w:val="28"/>
-              </w:rPr>
-            </w:pPr>
-          </w:p>
-        </w:tc>
-        <w:tc>
-          <w:tcPr>
-            <w:tcW w:w="928" w:type="dxa"/>
-          </w:tcPr>
-          <w:p>
-            <w:pPr>
-              <w:pStyle w:val="ListParagraph"/>
-              <w:rPr>
-                <w:rFonts w:ascii="Times New Roman" w:hAnsi="Times New Roman" w:cs="Times New Roman"/>
-                <w:b/>
-                <w:bCs/>
-                <w:sz w:val="28"/>
-                <w:szCs w:val="28"/>
-              </w:rPr>
-            </w:pPr>
-          </w:p>
-        </w:tc>
-        <w:tc>
-          <w:tcPr>
-            <w:tcW w:w="1010" w:type="dxa"/>
-          </w:tcPr>
-          <w:p>
-            <w:pPr>
-              <w:pStyle w:val="ListParagraph"/>
-              <w:rPr>
-                <w:rFonts w:ascii="Times New Roman" w:hAnsi="Times New Roman" w:cs="Times New Roman"/>
-                <w:b/>
-                <w:bCs/>
-                <w:sz w:val="28"/>
-                <w:szCs w:val="28"/>
-              </w:rPr>
-            </w:pPr>
-          </w:p>
-        </w:tc>
-        <w:tc>
-          <w:tcPr>
-            <w:tcW w:w="832" w:type="dxa"/>
           </w:tcPr>
           <w:p>
             <w:pPr>
@@ -1619,7 +2067,7 @@
                 <w:sz w:val="28"/>
                 <w:szCs w:val="28"/>
               </w:rPr>
-              <w:t>Non-Functional requirements</w:t>
+              <w:t>Functional requirements</w:t>
             </w:r>
           </w:p>
         </w:tc>
@@ -1642,22 +2090,6 @@
         <w:tc>
           <w:tcPr>
             <w:tcW w:w="928" w:type="dxa"/>
-          </w:tcPr>
-          <w:p>
-            <w:pPr>
-              <w:rPr>
-                <w:rFonts w:ascii="Times New Roman" w:hAnsi="Times New Roman" w:cs="Times New Roman"/>
-                <w:b/>
-                <w:bCs/>
-                <w:sz w:val="28"/>
-                <w:szCs w:val="28"/>
-              </w:rPr>
-            </w:pPr>
-          </w:p>
-        </w:tc>
-        <w:tc>
-          <w:tcPr>
-            <w:tcW w:w="1010" w:type="dxa"/>
           </w:tcPr>
           <w:p>
             <w:pPr>
@@ -1678,50 +2110,6 @@
         </w:tc>
         <w:tc>
           <w:tcPr>
-            <w:tcW w:w="832" w:type="dxa"/>
-          </w:tcPr>
-          <w:p>
-            <w:pPr>
-              <w:rPr>
-                <w:rFonts w:ascii="Times New Roman" w:hAnsi="Times New Roman" w:cs="Times New Roman"/>
-                <w:b/>
-                <w:bCs/>
-                <w:sz w:val="28"/>
-                <w:szCs w:val="28"/>
-              </w:rPr>
-            </w:pPr>
-          </w:p>
-        </w:tc>
-      </w:tr>
-      <w:tr>
-        <w:tc>
-          <w:tcPr>
-            <w:tcW w:w="5305" w:type="dxa"/>
-          </w:tcPr>
-          <w:p>
-            <w:pPr>
-              <w:rPr>
-                <w:rFonts w:ascii="Times New Roman" w:hAnsi="Times New Roman" w:cs="Times New Roman"/>
-                <w:b/>
-                <w:bCs/>
-                <w:sz w:val="28"/>
-                <w:szCs w:val="28"/>
-              </w:rPr>
-            </w:pPr>
-            <w:r>
-              <w:rPr>
-                <w:rFonts w:ascii="Times New Roman" w:hAnsi="Times New Roman" w:cs="Times New Roman"/>
-                <w:b/>
-                <w:bCs/>
-                <w:sz w:val="28"/>
-                <w:szCs w:val="28"/>
-              </w:rPr>
-              <w:t>Class diagram</w:t>
-            </w:r>
-          </w:p>
-        </w:tc>
-        <w:tc>
-          <w:tcPr>
             <w:tcW w:w="1010" w:type="dxa"/>
           </w:tcPr>
           <w:p>
@@ -1743,7 +2131,7 @@
         </w:tc>
         <w:tc>
           <w:tcPr>
-            <w:tcW w:w="928" w:type="dxa"/>
+            <w:tcW w:w="1010" w:type="dxa"/>
           </w:tcPr>
           <w:p>
             <w:pPr>
@@ -1762,6 +2150,66 @@
             </w:pPr>
           </w:p>
         </w:tc>
+      </w:tr>
+      <w:tr>
+        <w:tc>
+          <w:tcPr>
+            <w:tcW w:w="5305" w:type="dxa"/>
+          </w:tcPr>
+          <w:p>
+            <w:pPr>
+              <w:rPr>
+                <w:rFonts w:ascii="Times New Roman" w:hAnsi="Times New Roman" w:cs="Times New Roman"/>
+                <w:b/>
+                <w:bCs/>
+                <w:sz w:val="28"/>
+                <w:szCs w:val="28"/>
+              </w:rPr>
+            </w:pPr>
+            <w:r>
+              <w:rPr>
+                <w:rFonts w:ascii="Times New Roman" w:hAnsi="Times New Roman" w:cs="Times New Roman"/>
+                <w:b/>
+                <w:bCs/>
+                <w:sz w:val="28"/>
+                <w:szCs w:val="28"/>
+              </w:rPr>
+              <w:t>Non-Functional requirements</w:t>
+            </w:r>
+          </w:p>
+        </w:tc>
+        <w:tc>
+          <w:tcPr>
+            <w:tcW w:w="1010" w:type="dxa"/>
+          </w:tcPr>
+          <w:p>
+            <w:pPr>
+              <w:rPr>
+                <w:rFonts w:ascii="Times New Roman" w:hAnsi="Times New Roman" w:cs="Times New Roman"/>
+                <w:b/>
+                <w:bCs/>
+                <w:sz w:val="28"/>
+                <w:szCs w:val="28"/>
+              </w:rPr>
+            </w:pPr>
+          </w:p>
+        </w:tc>
+        <w:tc>
+          <w:tcPr>
+            <w:tcW w:w="928" w:type="dxa"/>
+          </w:tcPr>
+          <w:p>
+            <w:pPr>
+              <w:rPr>
+                <w:rFonts w:ascii="Times New Roman" w:hAnsi="Times New Roman" w:cs="Times New Roman"/>
+                <w:b/>
+                <w:bCs/>
+                <w:sz w:val="28"/>
+                <w:szCs w:val="28"/>
+              </w:rPr>
+            </w:pPr>
+          </w:p>
+        </w:tc>
         <w:tc>
           <w:tcPr>
             <w:tcW w:w="1010" w:type="dxa"/>
@@ -1785,7 +2233,51 @@
         </w:tc>
         <w:tc>
           <w:tcPr>
-            <w:tcW w:w="832" w:type="dxa"/>
+            <w:tcW w:w="1010" w:type="dxa"/>
+          </w:tcPr>
+          <w:p>
+            <w:pPr>
+              <w:rPr>
+                <w:rFonts w:ascii="Times New Roman" w:hAnsi="Times New Roman" w:cs="Times New Roman"/>
+                <w:b/>
+                <w:bCs/>
+                <w:sz w:val="28"/>
+                <w:szCs w:val="28"/>
+              </w:rPr>
+            </w:pPr>
+          </w:p>
+        </w:tc>
+      </w:tr>
+      <w:tr>
+        <w:tc>
+          <w:tcPr>
+            <w:tcW w:w="5305" w:type="dxa"/>
+          </w:tcPr>
+          <w:p>
+            <w:pPr>
+              <w:rPr>
+                <w:rFonts w:ascii="Times New Roman" w:hAnsi="Times New Roman" w:cs="Times New Roman"/>
+                <w:b/>
+                <w:bCs/>
+                <w:sz w:val="28"/>
+                <w:szCs w:val="28"/>
+              </w:rPr>
+            </w:pPr>
+            <w:r>
+              <w:rPr>
+                <w:rFonts w:ascii="Times New Roman" w:hAnsi="Times New Roman" w:cs="Times New Roman"/>
+                <w:b/>
+                <w:bCs/>
+                <w:sz w:val="28"/>
+                <w:szCs w:val="28"/>
+              </w:rPr>
+              <w:t>Class diagram</w:t>
+            </w:r>
+          </w:p>
+        </w:tc>
+        <w:tc>
+          <w:tcPr>
+            <w:tcW w:w="1010" w:type="dxa"/>
           </w:tcPr>
           <w:p>
             <w:pPr>
@@ -1804,50 +2296,6 @@
             </w:pPr>
           </w:p>
         </w:tc>
-      </w:tr>
-      <w:tr>
-        <w:tc>
-          <w:tcPr>
-            <w:tcW w:w="5305" w:type="dxa"/>
-          </w:tcPr>
-          <w:p>
-            <w:pPr>
-              <w:rPr>
-                <w:rFonts w:ascii="Times New Roman" w:hAnsi="Times New Roman" w:cs="Times New Roman"/>
-                <w:b/>
-                <w:bCs/>
-                <w:sz w:val="28"/>
-                <w:szCs w:val="28"/>
-              </w:rPr>
-            </w:pPr>
-            <w:r>
-              <w:rPr>
-                <w:rFonts w:ascii="Times New Roman" w:hAnsi="Times New Roman" w:cs="Times New Roman"/>
-                <w:b/>
-                <w:bCs/>
-                <w:sz w:val="28"/>
-                <w:szCs w:val="28"/>
-              </w:rPr>
-              <w:t>Class description</w:t>
-            </w:r>
-          </w:p>
-        </w:tc>
-        <w:tc>
-          <w:tcPr>
-            <w:tcW w:w="1010" w:type="dxa"/>
-          </w:tcPr>
-          <w:p>
-            <w:pPr>
-              <w:rPr>
-                <w:rFonts w:ascii="Times New Roman" w:hAnsi="Times New Roman" w:cs="Times New Roman"/>
-                <w:b/>
-                <w:bCs/>
-                <w:sz w:val="28"/>
-                <w:szCs w:val="28"/>
-              </w:rPr>
-            </w:pPr>
-          </w:p>
-        </w:tc>
         <w:tc>
           <w:tcPr>
             <w:tcW w:w="928" w:type="dxa"/>
@@ -1892,7 +2340,7 @@
         </w:tc>
         <w:tc>
           <w:tcPr>
-            <w:tcW w:w="832" w:type="dxa"/>
+            <w:tcW w:w="1010" w:type="dxa"/>
           </w:tcPr>
           <w:p>
             <w:pPr>
@@ -1935,13 +2383,29 @@
                 <w:sz w:val="28"/>
                 <w:szCs w:val="28"/>
               </w:rPr>
-              <w:t>Sequence diagrams</w:t>
+              <w:t>Class description</w:t>
             </w:r>
           </w:p>
         </w:tc>
         <w:tc>
           <w:tcPr>
             <w:tcW w:w="1010" w:type="dxa"/>
+          </w:tcPr>
+          <w:p>
+            <w:pPr>
+              <w:rPr>
+                <w:rFonts w:ascii="Times New Roman" w:hAnsi="Times New Roman" w:cs="Times New Roman"/>
+                <w:b/>
+                <w:bCs/>
+                <w:sz w:val="28"/>
+                <w:szCs w:val="28"/>
+              </w:rPr>
+            </w:pPr>
+          </w:p>
+        </w:tc>
+        <w:tc>
+          <w:tcPr>
+            <w:tcW w:w="928" w:type="dxa"/>
           </w:tcPr>
           <w:p>
             <w:pPr>
@@ -1962,22 +2426,6 @@
         </w:tc>
         <w:tc>
           <w:tcPr>
-            <w:tcW w:w="928" w:type="dxa"/>
-          </w:tcPr>
-          <w:p>
-            <w:pPr>
-              <w:rPr>
-                <w:rFonts w:ascii="Times New Roman" w:hAnsi="Times New Roman" w:cs="Times New Roman"/>
-                <w:b/>
-                <w:bCs/>
-                <w:sz w:val="28"/>
-                <w:szCs w:val="28"/>
-              </w:rPr>
-            </w:pPr>
-          </w:p>
-        </w:tc>
-        <w:tc>
-          <w:tcPr>
             <w:tcW w:w="1010" w:type="dxa"/>
           </w:tcPr>
           <w:p>
@@ -1999,7 +2447,7 @@
         </w:tc>
         <w:tc>
           <w:tcPr>
-            <w:tcW w:w="832" w:type="dxa"/>
+            <w:tcW w:w="1010" w:type="dxa"/>
           </w:tcPr>
           <w:p>
             <w:pPr>
@@ -2042,61 +2490,13 @@
                 <w:sz w:val="28"/>
                 <w:szCs w:val="28"/>
               </w:rPr>
-              <w:t>FileHandler class</w:t>
+              <w:t>Sequence diagrams</w:t>
             </w:r>
           </w:p>
         </w:tc>
         <w:tc>
           <w:tcPr>
             <w:tcW w:w="1010" w:type="dxa"/>
-          </w:tcPr>
-          <w:p>
-            <w:pPr>
-              <w:rPr>
-                <w:rFonts w:ascii="Times New Roman" w:hAnsi="Times New Roman" w:cs="Times New Roman"/>
-                <w:b/>
-                <w:bCs/>
-                <w:sz w:val="28"/>
-                <w:szCs w:val="28"/>
-              </w:rPr>
-            </w:pPr>
-          </w:p>
-        </w:tc>
-        <w:tc>
-          <w:tcPr>
-            <w:tcW w:w="928" w:type="dxa"/>
-          </w:tcPr>
-          <w:p>
-            <w:pPr>
-              <w:rPr>
-                <w:rFonts w:ascii="Times New Roman" w:hAnsi="Times New Roman" w:cs="Times New Roman"/>
-                <w:b/>
-                <w:bCs/>
-                <w:sz w:val="28"/>
-                <w:szCs w:val="28"/>
-              </w:rPr>
-            </w:pPr>
-          </w:p>
-        </w:tc>
-        <w:tc>
-          <w:tcPr>
-            <w:tcW w:w="1010" w:type="dxa"/>
-          </w:tcPr>
-          <w:p>
-            <w:pPr>
-              <w:rPr>
-                <w:rFonts w:ascii="Times New Roman" w:hAnsi="Times New Roman" w:cs="Times New Roman"/>
-                <w:b/>
-                <w:bCs/>
-                <w:sz w:val="28"/>
-                <w:szCs w:val="28"/>
-              </w:rPr>
-            </w:pPr>
-          </w:p>
-        </w:tc>
-        <w:tc>
-          <w:tcPr>
-            <w:tcW w:w="832" w:type="dxa"/>
           </w:tcPr>
           <w:p>
             <w:pPr>
@@ -2115,50 +2515,6 @@
             </w:pPr>
           </w:p>
         </w:tc>
-      </w:tr>
-      <w:tr>
-        <w:tc>
-          <w:tcPr>
-            <w:tcW w:w="5305" w:type="dxa"/>
-          </w:tcPr>
-          <w:p>
-            <w:pPr>
-              <w:rPr>
-                <w:rFonts w:ascii="Times New Roman" w:hAnsi="Times New Roman" w:cs="Times New Roman"/>
-                <w:b/>
-                <w:bCs/>
-                <w:sz w:val="28"/>
-                <w:szCs w:val="28"/>
-              </w:rPr>
-            </w:pPr>
-            <w:r>
-              <w:rPr>
-                <w:rFonts w:ascii="Times New Roman" w:hAnsi="Times New Roman" w:cs="Times New Roman"/>
-                <w:b/>
-                <w:bCs/>
-                <w:sz w:val="28"/>
-                <w:szCs w:val="28"/>
-              </w:rPr>
-              <w:t>Component Class(including child classes)</w:t>
-            </w:r>
-          </w:p>
-        </w:tc>
-        <w:tc>
-          <w:tcPr>
-            <w:tcW w:w="1010" w:type="dxa"/>
-          </w:tcPr>
-          <w:p>
-            <w:pPr>
-              <w:rPr>
-                <w:rFonts w:ascii="Times New Roman" w:hAnsi="Times New Roman" w:cs="Times New Roman"/>
-                <w:b/>
-                <w:bCs/>
-                <w:sz w:val="28"/>
-                <w:szCs w:val="28"/>
-              </w:rPr>
-            </w:pPr>
-          </w:p>
-        </w:tc>
         <w:tc>
           <w:tcPr>
             <w:tcW w:w="928" w:type="dxa"/>
@@ -2186,66 +2542,6 @@
           </w:tcPr>
           <w:p>
             <w:pPr>
-              <w:rPr>
-                <w:rFonts w:ascii="Times New Roman" w:hAnsi="Times New Roman" w:cs="Times New Roman"/>
-                <w:b/>
-                <w:bCs/>
-                <w:sz w:val="28"/>
-                <w:szCs w:val="28"/>
-              </w:rPr>
-            </w:pPr>
-          </w:p>
-        </w:tc>
-        <w:tc>
-          <w:tcPr>
-            <w:tcW w:w="832" w:type="dxa"/>
-          </w:tcPr>
-          <w:p>
-            <w:pPr>
-              <w:rPr>
-                <w:rFonts w:ascii="Times New Roman" w:hAnsi="Times New Roman" w:cs="Times New Roman"/>
-                <w:b/>
-                <w:bCs/>
-                <w:sz w:val="28"/>
-                <w:szCs w:val="28"/>
-              </w:rPr>
-            </w:pPr>
-          </w:p>
-        </w:tc>
-      </w:tr>
-      <w:tr>
-        <w:tc>
-          <w:tcPr>
-            <w:tcW w:w="5305" w:type="dxa"/>
-          </w:tcPr>
-          <w:p>
-            <w:pPr>
-              <w:rPr>
-                <w:rFonts w:ascii="Times New Roman" w:hAnsi="Times New Roman" w:cs="Times New Roman"/>
-                <w:b/>
-                <w:bCs/>
-                <w:sz w:val="28"/>
-                <w:szCs w:val="28"/>
-              </w:rPr>
-            </w:pPr>
-            <w:r>
-              <w:rPr>
-                <w:rFonts w:ascii="Times New Roman" w:hAnsi="Times New Roman" w:cs="Times New Roman"/>
-                <w:b/>
-                <w:bCs/>
-                <w:sz w:val="28"/>
-                <w:szCs w:val="28"/>
-              </w:rPr>
-              <w:t>Network class</w:t>
-            </w:r>
-          </w:p>
-        </w:tc>
-        <w:tc>
-          <w:tcPr>
-            <w:tcW w:w="1010" w:type="dxa"/>
-          </w:tcPr>
-          <w:p>
-            <w:pPr>
               <w:pStyle w:val="ListParagraph"/>
               <w:numPr>
                 <w:ilvl w:val="0"/>
@@ -2263,7 +2559,7 @@
         </w:tc>
         <w:tc>
           <w:tcPr>
-            <w:tcW w:w="928" w:type="dxa"/>
+            <w:tcW w:w="1010" w:type="dxa"/>
           </w:tcPr>
           <w:p>
             <w:pPr>
@@ -2282,6 +2578,82 @@
             </w:pPr>
           </w:p>
         </w:tc>
+      </w:tr>
+      <w:tr>
+        <w:tc>
+          <w:tcPr>
+            <w:tcW w:w="5305" w:type="dxa"/>
+          </w:tcPr>
+          <w:p>
+            <w:pPr>
+              <w:rPr>
+                <w:rFonts w:ascii="Times New Roman" w:hAnsi="Times New Roman" w:cs="Times New Roman"/>
+                <w:b/>
+                <w:bCs/>
+                <w:sz w:val="28"/>
+                <w:szCs w:val="28"/>
+              </w:rPr>
+            </w:pPr>
+            <w:r>
+              <w:rPr>
+                <w:rFonts w:ascii="Times New Roman" w:hAnsi="Times New Roman" w:cs="Times New Roman"/>
+                <w:b/>
+                <w:bCs/>
+                <w:sz w:val="28"/>
+                <w:szCs w:val="28"/>
+              </w:rPr>
+              <w:t>FileHandler class</w:t>
+            </w:r>
+          </w:p>
+        </w:tc>
+        <w:tc>
+          <w:tcPr>
+            <w:tcW w:w="1010" w:type="dxa"/>
+          </w:tcPr>
+          <w:p>
+            <w:pPr>
+              <w:rPr>
+                <w:rFonts w:ascii="Times New Roman" w:hAnsi="Times New Roman" w:cs="Times New Roman"/>
+                <w:b/>
+                <w:bCs/>
+                <w:sz w:val="28"/>
+                <w:szCs w:val="28"/>
+              </w:rPr>
+            </w:pPr>
+          </w:p>
+        </w:tc>
+        <w:tc>
+          <w:tcPr>
+            <w:tcW w:w="928" w:type="dxa"/>
+          </w:tcPr>
+          <w:p>
+            <w:pPr>
+              <w:rPr>
+                <w:rFonts w:ascii="Times New Roman" w:hAnsi="Times New Roman" w:cs="Times New Roman"/>
+                <w:b/>
+                <w:bCs/>
+                <w:sz w:val="28"/>
+                <w:szCs w:val="28"/>
+              </w:rPr>
+            </w:pPr>
+          </w:p>
+        </w:tc>
+        <w:tc>
+          <w:tcPr>
+            <w:tcW w:w="1010" w:type="dxa"/>
+          </w:tcPr>
+          <w:p>
+            <w:pPr>
+              <w:rPr>
+                <w:rFonts w:ascii="Times New Roman" w:hAnsi="Times New Roman" w:cs="Times New Roman"/>
+                <w:b/>
+                <w:bCs/>
+                <w:sz w:val="28"/>
+                <w:szCs w:val="28"/>
+              </w:rPr>
+            </w:pPr>
+          </w:p>
+        </w:tc>
         <w:tc>
           <w:tcPr>
             <w:tcW w:w="1010" w:type="dxa"/>
@@ -2303,9 +2675,53 @@
             </w:pPr>
           </w:p>
         </w:tc>
-        <w:tc>
-          <w:tcPr>
-            <w:tcW w:w="832" w:type="dxa"/>
+      </w:tr>
+      <w:tr>
+        <w:tc>
+          <w:tcPr>
+            <w:tcW w:w="5305" w:type="dxa"/>
+          </w:tcPr>
+          <w:p>
+            <w:pPr>
+              <w:rPr>
+                <w:rFonts w:ascii="Times New Roman" w:hAnsi="Times New Roman" w:cs="Times New Roman"/>
+                <w:b/>
+                <w:bCs/>
+                <w:sz w:val="28"/>
+                <w:szCs w:val="28"/>
+              </w:rPr>
+            </w:pPr>
+            <w:r>
+              <w:rPr>
+                <w:rFonts w:ascii="Times New Roman" w:hAnsi="Times New Roman" w:cs="Times New Roman"/>
+                <w:b/>
+                <w:bCs/>
+                <w:sz w:val="28"/>
+                <w:szCs w:val="28"/>
+              </w:rPr>
+              <w:t>Component Class(including child classes)</w:t>
+            </w:r>
+          </w:p>
+        </w:tc>
+        <w:tc>
+          <w:tcPr>
+            <w:tcW w:w="1010" w:type="dxa"/>
+          </w:tcPr>
+          <w:p>
+            <w:pPr>
+              <w:rPr>
+                <w:rFonts w:ascii="Times New Roman" w:hAnsi="Times New Roman" w:cs="Times New Roman"/>
+                <w:b/>
+                <w:bCs/>
+                <w:sz w:val="28"/>
+                <w:szCs w:val="28"/>
+              </w:rPr>
+            </w:pPr>
+          </w:p>
+        </w:tc>
+        <w:tc>
+          <w:tcPr>
+            <w:tcW w:w="928" w:type="dxa"/>
           </w:tcPr>
           <w:p>
             <w:pPr>
@@ -2324,34 +2740,6 @@
             </w:pPr>
           </w:p>
         </w:tc>
-      </w:tr>
-      <w:tr>
-        <w:tc>
-          <w:tcPr>
-            <w:tcW w:w="5305" w:type="dxa"/>
-          </w:tcPr>
-          <w:p>
-            <w:pPr>
-              <w:rPr>
-                <w:rFonts w:ascii="Times New Roman" w:hAnsi="Times New Roman" w:cs="Times New Roman"/>
-                <w:b/>
-                <w:bCs/>
-                <w:sz w:val="28"/>
-                <w:szCs w:val="28"/>
-              </w:rPr>
-            </w:pPr>
-            <w:r>
-              <w:rPr>
-                <w:rFonts w:ascii="Times New Roman" w:hAnsi="Times New Roman" w:cs="Times New Roman"/>
-                <w:b/>
-                <w:bCs/>
-                <w:sz w:val="28"/>
-                <w:szCs w:val="28"/>
-              </w:rPr>
-              <w:t>Pipeline class</w:t>
-            </w:r>
-          </w:p>
-        </w:tc>
         <w:tc>
           <w:tcPr>
             <w:tcW w:w="1010" w:type="dxa"/>
@@ -2370,7 +2758,7 @@
         </w:tc>
         <w:tc>
           <w:tcPr>
-            <w:tcW w:w="928" w:type="dxa"/>
+            <w:tcW w:w="1010" w:type="dxa"/>
           </w:tcPr>
           <w:p>
             <w:pPr>
@@ -2389,25 +2777,37 @@
             </w:pPr>
           </w:p>
         </w:tc>
+      </w:tr>
+      <w:tr>
+        <w:tc>
+          <w:tcPr>
+            <w:tcW w:w="5305" w:type="dxa"/>
+          </w:tcPr>
+          <w:p>
+            <w:pPr>
+              <w:rPr>
+                <w:rFonts w:ascii="Times New Roman" w:hAnsi="Times New Roman" w:cs="Times New Roman"/>
+                <w:b/>
+                <w:bCs/>
+                <w:sz w:val="28"/>
+                <w:szCs w:val="28"/>
+              </w:rPr>
+            </w:pPr>
+            <w:r>
+              <w:rPr>
+                <w:rFonts w:ascii="Times New Roman" w:hAnsi="Times New Roman" w:cs="Times New Roman"/>
+                <w:b/>
+                <w:bCs/>
+                <w:sz w:val="28"/>
+                <w:szCs w:val="28"/>
+              </w:rPr>
+              <w:t>Network class</w:t>
+            </w:r>
+          </w:p>
+        </w:tc>
         <w:tc>
           <w:tcPr>
             <w:tcW w:w="1010" w:type="dxa"/>
-          </w:tcPr>
-          <w:p>
-            <w:pPr>
-              <w:rPr>
-                <w:rFonts w:ascii="Times New Roman" w:hAnsi="Times New Roman" w:cs="Times New Roman"/>
-                <w:b/>
-                <w:bCs/>
-                <w:sz w:val="28"/>
-                <w:szCs w:val="28"/>
-              </w:rPr>
-            </w:pPr>
-          </w:p>
-        </w:tc>
-        <w:tc>
-          <w:tcPr>
-            <w:tcW w:w="832" w:type="dxa"/>
           </w:tcPr>
           <w:p>
             <w:pPr>
@@ -2426,85 +2826,9 @@
             </w:pPr>
           </w:p>
         </w:tc>
-      </w:tr>
-      <w:tr>
-        <w:tc>
-          <w:tcPr>
-            <w:tcW w:w="5305" w:type="dxa"/>
-          </w:tcPr>
-          <w:p>
-            <w:pPr>
-              <w:rPr>
-                <w:rFonts w:ascii="Times New Roman" w:hAnsi="Times New Roman" w:cs="Times New Roman"/>
-                <w:b/>
-                <w:bCs/>
-                <w:sz w:val="28"/>
-                <w:szCs w:val="28"/>
-              </w:rPr>
-            </w:pPr>
-            <w:r>
-              <w:rPr>
-                <w:rFonts w:ascii="Times New Roman" w:hAnsi="Times New Roman" w:cs="Times New Roman"/>
-                <w:b/>
-                <w:bCs/>
-                <w:sz w:val="28"/>
-                <w:szCs w:val="28"/>
-              </w:rPr>
-              <w:t>PipelineSystem class</w:t>
-            </w:r>
-          </w:p>
-        </w:tc>
-        <w:tc>
-          <w:tcPr>
-            <w:tcW w:w="1010" w:type="dxa"/>
-          </w:tcPr>
-          <w:p>
-            <w:pPr>
-              <w:rPr>
-                <w:rFonts w:ascii="Times New Roman" w:hAnsi="Times New Roman" w:cs="Times New Roman"/>
-                <w:b/>
-                <w:bCs/>
-                <w:sz w:val="28"/>
-                <w:szCs w:val="28"/>
-              </w:rPr>
-            </w:pPr>
-          </w:p>
-        </w:tc>
         <w:tc>
           <w:tcPr>
             <w:tcW w:w="928" w:type="dxa"/>
-          </w:tcPr>
-          <w:p>
-            <w:pPr>
-              <w:rPr>
-                <w:rFonts w:ascii="Times New Roman" w:hAnsi="Times New Roman" w:cs="Times New Roman"/>
-                <w:b/>
-                <w:bCs/>
-                <w:sz w:val="28"/>
-                <w:szCs w:val="28"/>
-              </w:rPr>
-            </w:pPr>
-          </w:p>
-        </w:tc>
-        <w:tc>
-          <w:tcPr>
-            <w:tcW w:w="1010" w:type="dxa"/>
-          </w:tcPr>
-          <w:p>
-            <w:pPr>
-              <w:rPr>
-                <w:rFonts w:ascii="Times New Roman" w:hAnsi="Times New Roman" w:cs="Times New Roman"/>
-                <w:b/>
-                <w:bCs/>
-                <w:sz w:val="28"/>
-                <w:szCs w:val="28"/>
-              </w:rPr>
-            </w:pPr>
-          </w:p>
-        </w:tc>
-        <w:tc>
-          <w:tcPr>
-            <w:tcW w:w="832" w:type="dxa"/>
           </w:tcPr>
           <w:p>
             <w:pPr>
@@ -2523,34 +2847,6 @@
             </w:pPr>
           </w:p>
         </w:tc>
-      </w:tr>
-      <w:tr>
-        <w:tc>
-          <w:tcPr>
-            <w:tcW w:w="5305" w:type="dxa"/>
-          </w:tcPr>
-          <w:p>
-            <w:pPr>
-              <w:rPr>
-                <w:rFonts w:ascii="Times New Roman" w:hAnsi="Times New Roman" w:cs="Times New Roman"/>
-                <w:b/>
-                <w:bCs/>
-                <w:sz w:val="28"/>
-                <w:szCs w:val="28"/>
-              </w:rPr>
-            </w:pPr>
-            <w:r>
-              <w:rPr>
-                <w:rFonts w:ascii="Times New Roman" w:hAnsi="Times New Roman" w:cs="Times New Roman"/>
-                <w:b/>
-                <w:bCs/>
-                <w:sz w:val="28"/>
-                <w:szCs w:val="28"/>
-              </w:rPr>
-              <w:t>Form class</w:t>
-            </w:r>
-          </w:p>
-        </w:tc>
         <w:tc>
           <w:tcPr>
             <w:tcW w:w="1010" w:type="dxa"/>
@@ -2574,10 +2870,80 @@
         </w:tc>
         <w:tc>
           <w:tcPr>
+            <w:tcW w:w="1010" w:type="dxa"/>
+          </w:tcPr>
+          <w:p>
+            <w:pPr>
+              <w:pStyle w:val="ListParagraph"/>
+              <w:numPr>
+                <w:ilvl w:val="0"/>
+                <w:numId w:val="13"/>
+              </w:numPr>
+              <w:rPr>
+                <w:rFonts w:ascii="Times New Roman" w:hAnsi="Times New Roman" w:cs="Times New Roman"/>
+                <w:b/>
+                <w:bCs/>
+                <w:sz w:val="28"/>
+                <w:szCs w:val="28"/>
+              </w:rPr>
+            </w:pPr>
+          </w:p>
+        </w:tc>
+      </w:tr>
+      <w:tr>
+        <w:tc>
+          <w:tcPr>
+            <w:tcW w:w="5305" w:type="dxa"/>
+          </w:tcPr>
+          <w:p>
+            <w:pPr>
+              <w:rPr>
+                <w:rFonts w:ascii="Times New Roman" w:hAnsi="Times New Roman" w:cs="Times New Roman"/>
+                <w:b/>
+                <w:bCs/>
+                <w:sz w:val="28"/>
+                <w:szCs w:val="28"/>
+              </w:rPr>
+            </w:pPr>
+            <w:r>
+              <w:rPr>
+                <w:rFonts w:ascii="Times New Roman" w:hAnsi="Times New Roman" w:cs="Times New Roman"/>
+                <w:b/>
+                <w:bCs/>
+                <w:sz w:val="28"/>
+                <w:szCs w:val="28"/>
+              </w:rPr>
+              <w:t>Pipeline class</w:t>
+            </w:r>
+          </w:p>
+        </w:tc>
+        <w:tc>
+          <w:tcPr>
+            <w:tcW w:w="1010" w:type="dxa"/>
+          </w:tcPr>
+          <w:p>
+            <w:pPr>
+              <w:rPr>
+                <w:rFonts w:ascii="Times New Roman" w:hAnsi="Times New Roman" w:cs="Times New Roman"/>
+                <w:b/>
+                <w:bCs/>
+                <w:sz w:val="28"/>
+                <w:szCs w:val="28"/>
+              </w:rPr>
+            </w:pPr>
+          </w:p>
+        </w:tc>
+        <w:tc>
+          <w:tcPr>
             <w:tcW w:w="928" w:type="dxa"/>
           </w:tcPr>
           <w:p>
             <w:pPr>
+              <w:pStyle w:val="ListParagraph"/>
+              <w:numPr>
+                <w:ilvl w:val="0"/>
+                <w:numId w:val="13"/>
+              </w:numPr>
               <w:rPr>
                 <w:rFonts w:ascii="Times New Roman" w:hAnsi="Times New Roman" w:cs="Times New Roman"/>
                 <w:b/>
@@ -2606,10 +2972,219 @@
         </w:tc>
         <w:tc>
           <w:tcPr>
-            <w:tcW w:w="832" w:type="dxa"/>
-          </w:tcPr>
-          <w:p>
-            <w:pPr>
+            <w:tcW w:w="1010" w:type="dxa"/>
+          </w:tcPr>
+          <w:p>
+            <w:pPr>
+              <w:pStyle w:val="ListParagraph"/>
+              <w:numPr>
+                <w:ilvl w:val="0"/>
+                <w:numId w:val="13"/>
+              </w:numPr>
+              <w:rPr>
+                <w:rFonts w:ascii="Times New Roman" w:hAnsi="Times New Roman" w:cs="Times New Roman"/>
+                <w:b/>
+                <w:bCs/>
+                <w:sz w:val="28"/>
+                <w:szCs w:val="28"/>
+              </w:rPr>
+            </w:pPr>
+          </w:p>
+        </w:tc>
+      </w:tr>
+      <w:tr>
+        <w:tc>
+          <w:tcPr>
+            <w:tcW w:w="5305" w:type="dxa"/>
+          </w:tcPr>
+          <w:p>
+            <w:pPr>
+              <w:rPr>
+                <w:rFonts w:ascii="Times New Roman" w:hAnsi="Times New Roman" w:cs="Times New Roman"/>
+                <w:b/>
+                <w:bCs/>
+                <w:sz w:val="28"/>
+                <w:szCs w:val="28"/>
+              </w:rPr>
+            </w:pPr>
+            <w:r>
+              <w:rPr>
+                <w:rFonts w:ascii="Times New Roman" w:hAnsi="Times New Roman" w:cs="Times New Roman"/>
+                <w:b/>
+                <w:bCs/>
+                <w:sz w:val="28"/>
+                <w:szCs w:val="28"/>
+              </w:rPr>
+              <w:t>PipelineSystem class</w:t>
+            </w:r>
+          </w:p>
+        </w:tc>
+        <w:tc>
+          <w:tcPr>
+            <w:tcW w:w="1010" w:type="dxa"/>
+          </w:tcPr>
+          <w:p>
+            <w:pPr>
+              <w:rPr>
+                <w:rFonts w:ascii="Times New Roman" w:hAnsi="Times New Roman" w:cs="Times New Roman"/>
+                <w:b/>
+                <w:bCs/>
+                <w:sz w:val="28"/>
+                <w:szCs w:val="28"/>
+              </w:rPr>
+            </w:pPr>
+          </w:p>
+        </w:tc>
+        <w:tc>
+          <w:tcPr>
+            <w:tcW w:w="928" w:type="dxa"/>
+          </w:tcPr>
+          <w:p>
+            <w:pPr>
+              <w:rPr>
+                <w:rFonts w:ascii="Times New Roman" w:hAnsi="Times New Roman" w:cs="Times New Roman"/>
+                <w:b/>
+                <w:bCs/>
+                <w:sz w:val="28"/>
+                <w:szCs w:val="28"/>
+              </w:rPr>
+            </w:pPr>
+          </w:p>
+        </w:tc>
+        <w:tc>
+          <w:tcPr>
+            <w:tcW w:w="1010" w:type="dxa"/>
+          </w:tcPr>
+          <w:p>
+            <w:pPr>
+              <w:rPr>
+                <w:rFonts w:ascii="Times New Roman" w:hAnsi="Times New Roman" w:cs="Times New Roman"/>
+                <w:b/>
+                <w:bCs/>
+                <w:sz w:val="28"/>
+                <w:szCs w:val="28"/>
+              </w:rPr>
+            </w:pPr>
+          </w:p>
+        </w:tc>
+        <w:tc>
+          <w:tcPr>
+            <w:tcW w:w="1010" w:type="dxa"/>
+          </w:tcPr>
+          <w:p>
+            <w:pPr>
+              <w:pStyle w:val="ListParagraph"/>
+              <w:numPr>
+                <w:ilvl w:val="0"/>
+                <w:numId w:val="13"/>
+              </w:numPr>
+              <w:rPr>
+                <w:rFonts w:ascii="Times New Roman" w:hAnsi="Times New Roman" w:cs="Times New Roman"/>
+                <w:b/>
+                <w:bCs/>
+                <w:sz w:val="28"/>
+                <w:szCs w:val="28"/>
+              </w:rPr>
+            </w:pPr>
+          </w:p>
+        </w:tc>
+      </w:tr>
+      <w:tr>
+        <w:tc>
+          <w:tcPr>
+            <w:tcW w:w="5305" w:type="dxa"/>
+          </w:tcPr>
+          <w:p>
+            <w:pPr>
+              <w:rPr>
+                <w:rFonts w:ascii="Times New Roman" w:hAnsi="Times New Roman" w:cs="Times New Roman"/>
+                <w:b/>
+                <w:bCs/>
+                <w:sz w:val="28"/>
+                <w:szCs w:val="28"/>
+              </w:rPr>
+            </w:pPr>
+            <w:r>
+              <w:rPr>
+                <w:rFonts w:ascii="Times New Roman" w:hAnsi="Times New Roman" w:cs="Times New Roman"/>
+                <w:b/>
+                <w:bCs/>
+                <w:sz w:val="28"/>
+                <w:szCs w:val="28"/>
+              </w:rPr>
+              <w:t>Form class</w:t>
+            </w:r>
+          </w:p>
+        </w:tc>
+        <w:tc>
+          <w:tcPr>
+            <w:tcW w:w="1010" w:type="dxa"/>
+          </w:tcPr>
+          <w:p>
+            <w:pPr>
+              <w:pStyle w:val="ListParagraph"/>
+              <w:numPr>
+                <w:ilvl w:val="0"/>
+                <w:numId w:val="13"/>
+              </w:numPr>
+              <w:rPr>
+                <w:rFonts w:ascii="Times New Roman" w:hAnsi="Times New Roman" w:cs="Times New Roman"/>
+                <w:b/>
+                <w:bCs/>
+                <w:sz w:val="28"/>
+                <w:szCs w:val="28"/>
+              </w:rPr>
+            </w:pPr>
+          </w:p>
+        </w:tc>
+        <w:tc>
+          <w:tcPr>
+            <w:tcW w:w="928" w:type="dxa"/>
+          </w:tcPr>
+          <w:p>
+            <w:pPr>
+              <w:pStyle w:val="ListParagraph"/>
+              <w:numPr>
+                <w:ilvl w:val="0"/>
+                <w:numId w:val="13"/>
+              </w:numPr>
+              <w:rPr>
+                <w:rFonts w:ascii="Times New Roman" w:hAnsi="Times New Roman" w:cs="Times New Roman"/>
+                <w:b/>
+                <w:bCs/>
+                <w:sz w:val="28"/>
+                <w:szCs w:val="28"/>
+              </w:rPr>
+            </w:pPr>
+          </w:p>
+        </w:tc>
+        <w:tc>
+          <w:tcPr>
+            <w:tcW w:w="1010" w:type="dxa"/>
+          </w:tcPr>
+          <w:p>
+            <w:pPr>
+              <w:rPr>
+                <w:rFonts w:ascii="Times New Roman" w:hAnsi="Times New Roman" w:cs="Times New Roman"/>
+                <w:b/>
+                <w:bCs/>
+                <w:sz w:val="28"/>
+                <w:szCs w:val="28"/>
+              </w:rPr>
+            </w:pPr>
+          </w:p>
+        </w:tc>
+        <w:tc>
+          <w:tcPr>
+            <w:tcW w:w="1010" w:type="dxa"/>
+          </w:tcPr>
+          <w:p>
+            <w:pPr>
+              <w:pStyle w:val="ListParagraph"/>
+              <w:numPr>
+                <w:ilvl w:val="0"/>
+                <w:numId w:val="13"/>
+              </w:numPr>
               <w:rPr>
                 <w:rFonts w:ascii="Times New Roman" w:hAnsi="Times New Roman" w:cs="Times New Roman"/>
                 <w:b/>
@@ -2716,7 +3291,7 @@
         </w:tc>
         <w:tc>
           <w:tcPr>
-            <w:tcW w:w="832" w:type="dxa"/>
+            <w:tcW w:w="1010" w:type="dxa"/>
           </w:tcPr>
           <w:p>
             <w:pPr>
@@ -2772,66 +3347,209 @@
           <w:szCs w:val="56"/>
         </w:rPr>
       </w:pPr>
-      <w:bookmarkStart w:id="7" w:name="_Problems,_we_faced"/>
-      <w:bookmarkEnd w:id="7"/>
+      <w:bookmarkStart w:id="11" w:name="_Problems,_we_faced"/>
+      <w:bookmarkStart w:id="12" w:name="_Toc454390779"/>
+      <w:bookmarkEnd w:id="11"/>
       <w:r>
         <w:rPr>
           <w:sz w:val="56"/>
           <w:szCs w:val="56"/>
         </w:rPr>
-        <w:t>Problems, we</w:t>
+        <w:t>Important decisions</w:t>
       </w:r>
       <w:r>
         <w:rPr>
           <w:sz w:val="56"/>
           <w:szCs w:val="56"/>
         </w:rPr>
-        <w:t xml:space="preserve"> faced</w:t>
-      </w:r>
-    </w:p>
-    <w:p>
-      <w:pPr>
-        <w:rPr>
-          <w:rFonts w:ascii="Times New Roman" w:hAnsi="Times New Roman" w:cs="Times New Roman"/>
-          <w:bCs/>
-        </w:rPr>
-      </w:pPr>
-      <w:r>
-        <w:rPr>
-          <w:rFonts w:ascii="Times New Roman" w:hAnsi="Times New Roman" w:cs="Times New Roman"/>
-          <w:bCs/>
-        </w:rPr>
-        <w:t>The only major problem that we faced in</w:t>
-      </w:r>
-      <w:r>
-        <w:rPr>
-          <w:rFonts w:ascii="Times New Roman" w:hAnsi="Times New Roman" w:cs="Times New Roman"/>
-          <w:bCs/>
-        </w:rPr>
-        <w:t xml:space="preserve"> the </w:t>
-      </w:r>
-      <w:r>
-        <w:rPr>
-          <w:rFonts w:ascii="Times New Roman" w:hAnsi="Times New Roman" w:cs="Times New Roman"/>
-          <w:bCs/>
-        </w:rPr>
-        <w:t xml:space="preserve"> whole process  was “time management” .Some group members had different schedules , so it was quite hard for us to arrange such time where everyone is free.</w:t>
-      </w:r>
-    </w:p>
-    <w:p>
-      <w:pPr>
-        <w:rPr>
-          <w:rFonts w:ascii="Times New Roman" w:hAnsi="Times New Roman" w:cs="Times New Roman"/>
-          <w:bCs/>
-        </w:rPr>
-      </w:pPr>
-      <w:r>
-        <w:rPr>
-          <w:rFonts w:ascii="Times New Roman" w:hAnsi="Times New Roman" w:cs="Times New Roman"/>
-          <w:bCs/>
-        </w:rPr>
-        <w:t>Otherwise almost everything went surprisingly perfect .</w:t>
-      </w:r>
+        <w:t xml:space="preserve"> </w:t>
+      </w:r>
+      <w:bookmarkEnd w:id="12"/>
+    </w:p>
+    <w:p>
+      <w:r>
+        <w:t xml:space="preserve">During the design stage for USR and design documents, we did make some following considerations and coming up with final decision: </w:t>
+      </w:r>
+    </w:p>
+    <w:p>
+      <w:pPr>
+        <w:pStyle w:val="ListParagraph"/>
+        <w:numPr>
+          <w:ilvl w:val="0"/>
+          <w:numId w:val="14"/>
+        </w:numPr>
+        <w:spacing w:line="276" w:lineRule="auto"/>
+      </w:pPr>
+      <w:r>
+        <w:t>Consider between two method of add components:</w:t>
+      </w:r>
+    </w:p>
+    <w:p>
+      <w:pPr>
+        <w:pStyle w:val="ListParagraph"/>
+        <w:numPr>
+          <w:ilvl w:val="1"/>
+          <w:numId w:val="14"/>
+        </w:numPr>
+        <w:spacing w:line="276" w:lineRule="auto"/>
+      </w:pPr>
+      <w:r>
+        <w:t>First solution could be drag and drop component to draw them</w:t>
+      </w:r>
+    </w:p>
+    <w:p>
+      <w:pPr>
+        <w:pStyle w:val="ListParagraph"/>
+        <w:numPr>
+          <w:ilvl w:val="1"/>
+          <w:numId w:val="14"/>
+        </w:numPr>
+        <w:spacing w:line="276" w:lineRule="auto"/>
+      </w:pPr>
+      <w:r>
+        <w:t>Second solution could be click on the button represent for the component and click on the position which user want to place the component and this one will be drawn.</w:t>
+      </w:r>
+    </w:p>
+    <w:p>
+      <w:pPr>
+        <w:pStyle w:val="ListParagraph"/>
+        <w:numPr>
+          <w:ilvl w:val="1"/>
+          <w:numId w:val="14"/>
+        </w:numPr>
+        <w:spacing w:line="276" w:lineRule="auto"/>
+      </w:pPr>
+      <w:r>
+        <w:t>Decision: the second solution seem to be easier for user to use than drag and drop. With drag and drop, users have to hold the mouse while finding the position which they want to place the component.</w:t>
+      </w:r>
+    </w:p>
+    <w:p>
+      <w:pPr>
+        <w:pStyle w:val="ListParagraph"/>
+        <w:numPr>
+          <w:ilvl w:val="0"/>
+          <w:numId w:val="14"/>
+        </w:numPr>
+        <w:spacing w:line="276" w:lineRule="auto"/>
+      </w:pPr>
+      <w:r>
+        <w:t>Delete component can be done in 2 methods:</w:t>
+      </w:r>
+    </w:p>
+    <w:p>
+      <w:pPr>
+        <w:pStyle w:val="ListParagraph"/>
+        <w:numPr>
+          <w:ilvl w:val="1"/>
+          <w:numId w:val="14"/>
+        </w:numPr>
+        <w:spacing w:line="276" w:lineRule="auto"/>
+      </w:pPr>
+      <w:r>
+        <w:t>Users can choo</w:t>
+      </w:r>
+      <w:r>
+        <w:t xml:space="preserve">se the component they want to </w:t>
+      </w:r>
+      <w:r>
+        <w:t>delete and press delete to delete them.</w:t>
+      </w:r>
+    </w:p>
+    <w:p>
+      <w:pPr>
+        <w:pStyle w:val="ListParagraph"/>
+        <w:numPr>
+          <w:ilvl w:val="1"/>
+          <w:numId w:val="14"/>
+        </w:numPr>
+        <w:spacing w:line="276" w:lineRule="auto"/>
+      </w:pPr>
+      <w:r>
+        <w:t>Users can choose the delete button first and click on the component to delete them.</w:t>
+      </w:r>
+    </w:p>
+    <w:p>
+      <w:pPr>
+        <w:pStyle w:val="ListParagraph"/>
+        <w:numPr>
+          <w:ilvl w:val="1"/>
+          <w:numId w:val="14"/>
+        </w:numPr>
+        <w:spacing w:line="276" w:lineRule="auto"/>
+      </w:pPr>
+      <w:r>
+        <w:t>Decision: Base on the consistency of UID design concept, the second solution seem to be easier for user to follow that function. Since, all the components when they want to draw it, they have to click on the button representing for the components and place them. Applying the same instruction for deleting helps users feel more comfortable when they applied their mental model.</w:t>
+      </w:r>
+    </w:p>
+    <w:p>
+      <w:pPr>
+        <w:pStyle w:val="ListParagraph"/>
+        <w:numPr>
+          <w:ilvl w:val="0"/>
+          <w:numId w:val="14"/>
+        </w:numPr>
+        <w:spacing w:line="276" w:lineRule="auto"/>
+      </w:pPr>
+      <w:r>
+        <w:t xml:space="preserve">Implementation of warning that deleting components will also remove all connected pipelines. </w:t>
+      </w:r>
+    </w:p>
+    <w:p>
+      <w:pPr>
+        <w:pStyle w:val="ListParagraph"/>
+        <w:numPr>
+          <w:ilvl w:val="1"/>
+          <w:numId w:val="14"/>
+        </w:numPr>
+        <w:spacing w:line="276" w:lineRule="auto"/>
+      </w:pPr>
+      <w:r>
+        <w:t xml:space="preserve">For consistency factor, it should be applied for remove pipelines as well. This leads to the problem of interrupting users during their working flow. </w:t>
+      </w:r>
+    </w:p>
+    <w:p>
+      <w:pPr>
+        <w:pStyle w:val="ListParagraph"/>
+        <w:numPr>
+          <w:ilvl w:val="1"/>
+          <w:numId w:val="14"/>
+        </w:numPr>
+        <w:spacing w:line="276" w:lineRule="auto"/>
+      </w:pPr>
+      <w:r>
+        <w:t xml:space="preserve">Another suggestion could be, users is allowed to remove any components immediately and the undo function will be offered. </w:t>
+      </w:r>
+    </w:p>
+    <w:p>
+      <w:pPr>
+        <w:pStyle w:val="ListParagraph"/>
+        <w:numPr>
+          <w:ilvl w:val="1"/>
+          <w:numId w:val="14"/>
+        </w:numPr>
+        <w:spacing w:line="276" w:lineRule="auto"/>
+      </w:pPr>
+      <w:r>
+        <w:t xml:space="preserve">Decision: We decided to display the warning messages for the remove pipeline as well to make sure that the factor of consistency in user interface design concept not being effected. </w:t>
+      </w:r>
+    </w:p>
+    <w:p>
+      <w:pPr>
+        <w:pStyle w:val="ListParagraph"/>
+        <w:numPr>
+          <w:ilvl w:val="0"/>
+          <w:numId w:val="14"/>
+        </w:numPr>
+        <w:spacing w:line="276" w:lineRule="auto"/>
+      </w:pPr>
+      <w:r>
+        <w:t>Consider about the pipeline class should be a subclass of the component class. Final decision is that pipeline class has some special properties and it should be kept as a separated class.</w:t>
+      </w:r>
+    </w:p>
+    <w:p>
+      <w:pPr>
+        <w:spacing w:line="276" w:lineRule="auto"/>
+      </w:pPr>
     </w:p>
     <w:p>
       <w:pPr>
@@ -2841,15 +3559,133 @@
           <w:szCs w:val="56"/>
         </w:rPr>
       </w:pPr>
-      <w:bookmarkStart w:id="8" w:name="_Personal_views"/>
-      <w:bookmarkEnd w:id="8"/>
       <w:r>
         <w:rPr>
           <w:sz w:val="56"/>
           <w:szCs w:val="56"/>
         </w:rPr>
+        <w:t>I</w:t>
+      </w:r>
+      <w:r>
+        <w:rPr>
+          <w:sz w:val="56"/>
+          <w:szCs w:val="56"/>
+        </w:rPr>
+        <w:t>mplementation process:</w:t>
+      </w:r>
+    </w:p>
+    <w:p>
+      <w:r>
+        <w:t xml:space="preserve">GitHub is used to share source code and for collaborative working purpose: </w:t>
+      </w:r>
+    </w:p>
+    <w:p>
+      <w:hyperlink r:id="rId7" w:history="1">
+        <w:r>
+          <w:rPr>
+            <w:rStyle w:val="Hyperlink"/>
+          </w:rPr>
+          <w:t>https://github.com/thanhhnk/OOD/tree/master/OOD2</w:t>
+        </w:r>
+      </w:hyperlink>
+      <w:r>
+        <w:t xml:space="preserve"> </w:t>
+      </w:r>
+    </w:p>
+    <w:p>
+      <w:r>
+        <w:lastRenderedPageBreak/>
+        <w:t xml:space="preserve">To make sure that the projects is completed on time, some functionalities, for instance read and write the network object to the text files need to be done independently without the complete implementation of network class and form class. In this case, unit test is used for testing and debugging the </w:t>
+      </w:r>
+      <w:proofErr w:type="spellStart"/>
+      <w:r>
+        <w:t>FileHanlder</w:t>
+      </w:r>
+      <w:proofErr w:type="spellEnd"/>
+      <w:r>
+        <w:t xml:space="preserve"> class independently with others process.</w:t>
+      </w:r>
+    </w:p>
+    <w:p>
+      <w:r>
+        <w:t xml:space="preserve">  </w:t>
+      </w:r>
+    </w:p>
+    <w:p>
+      <w:pPr>
+        <w:pStyle w:val="Heading1"/>
+        <w:rPr>
+          <w:sz w:val="56"/>
+          <w:szCs w:val="56"/>
+        </w:rPr>
+      </w:pPr>
+      <w:bookmarkStart w:id="13" w:name="_Toc454390780"/>
+      <w:r>
+        <w:rPr>
+          <w:sz w:val="56"/>
+          <w:szCs w:val="56"/>
+        </w:rPr>
+        <w:t>Problems, we</w:t>
+      </w:r>
+      <w:r>
+        <w:rPr>
+          <w:sz w:val="56"/>
+          <w:szCs w:val="56"/>
+        </w:rPr>
+        <w:t xml:space="preserve"> faced</w:t>
+      </w:r>
+      <w:bookmarkEnd w:id="13"/>
+    </w:p>
+    <w:p>
+      <w:r>
+        <w:t>The only major problem that we faced in</w:t>
+      </w:r>
+      <w:r>
+        <w:t xml:space="preserve"> the </w:t>
+      </w:r>
+      <w:r>
+        <w:t xml:space="preserve">whole process </w:t>
+      </w:r>
+      <w:r>
+        <w:t xml:space="preserve">was “time management” .Some group </w:t>
+      </w:r>
+      <w:r>
+        <w:t>members had different schedules</w:t>
+      </w:r>
+      <w:r>
+        <w:t>, so it was quite hard for us to arrange such time where everyone is free.</w:t>
+      </w:r>
+    </w:p>
+    <w:p>
+      <w:r>
+        <w:t>Otherwise almost every</w:t>
+      </w:r>
+      <w:r>
+        <w:t>thing went surprisingly perfect</w:t>
+      </w:r>
+      <w:r>
+        <w:t>.</w:t>
+      </w:r>
+    </w:p>
+    <w:p>
+      <w:pPr>
+        <w:pStyle w:val="Heading1"/>
+        <w:rPr>
+          <w:sz w:val="56"/>
+          <w:szCs w:val="56"/>
+        </w:rPr>
+      </w:pPr>
+      <w:bookmarkStart w:id="14" w:name="_Personal_views"/>
+      <w:bookmarkStart w:id="15" w:name="_Toc454390781"/>
+      <w:bookmarkEnd w:id="14"/>
+      <w:r>
+        <w:rPr>
+          <w:sz w:val="56"/>
+          <w:szCs w:val="56"/>
+        </w:rPr>
         <w:t>Personal views</w:t>
       </w:r>
+      <w:bookmarkEnd w:id="15"/>
     </w:p>
     <w:p>
       <w:pPr>
@@ -2909,6 +3745,16 @@
       </w:r>
     </w:p>
     <w:p>
+      <w:r>
+        <w:t xml:space="preserve">Working with this project gave me a better understating about the design processes and how to indicate the requirements of the user in the best way by using UM diagrams. I also realized that there are a big gap between design phrases and implementation. During the implementation, I saw that there were many problems we forgot to consider during the design processes and many methods need to be added. Overall, I think if the design is done in a good way, the implementation process can be done in an effective way. </w:t>
+      </w:r>
+      <w:bookmarkStart w:id="16" w:name="_GoBack"/>
+      <w:bookmarkEnd w:id="16"/>
+      <w:r>
+        <w:t xml:space="preserve"> </w:t>
+      </w:r>
+    </w:p>
+    <w:p>
       <w:pPr>
         <w:rPr>
           <w:rFonts w:ascii="Garamond" w:hAnsi="Garamond"/>
@@ -2928,69 +3774,46 @@
       </w:r>
     </w:p>
     <w:p>
-      <w:pPr>
-        <w:rPr>
-          <w:rFonts w:ascii="Times New Roman" w:hAnsi="Times New Roman" w:cs="Times New Roman"/>
-        </w:rPr>
-      </w:pPr>
-      <w:r>
-        <w:rPr>
-          <w:rFonts w:ascii="Times New Roman" w:hAnsi="Times New Roman" w:cs="Times New Roman"/>
-        </w:rPr>
-        <w:t xml:space="preserve">This project proved  really helpful for me.I gained a lot of knowledge </w:t>
-      </w:r>
-      <w:r>
-        <w:rPr>
-          <w:rFonts w:ascii="Times New Roman" w:hAnsi="Times New Roman" w:cs="Times New Roman"/>
-        </w:rPr>
-        <w:t xml:space="preserve"> in the field of documentation .And after this project I am convinced that documentation is key </w:t>
-      </w:r>
-      <w:r>
-        <w:rPr>
-          <w:rFonts w:ascii="Times New Roman" w:hAnsi="Times New Roman" w:cs="Times New Roman"/>
-        </w:rPr>
+      <w:r>
+        <w:t xml:space="preserve">This project proved </w:t>
+      </w:r>
+      <w:r>
+        <w:t xml:space="preserve">really helpful for me.I gained a lot of knowledge </w:t>
+      </w:r>
+      <w:r>
+        <w:t>in the field of documentation</w:t>
+      </w:r>
+      <w:r>
+        <w:t>.</w:t>
+      </w:r>
+      <w:r>
+        <w:t xml:space="preserve"> </w:t>
+      </w:r>
+      <w:r>
+        <w:t xml:space="preserve">And after this project I am convinced that documentation is key </w:t>
+      </w:r>
+      <w:r>
         <w:t>to</w:t>
       </w:r>
       <w:r>
-        <w:rPr>
-          <w:rFonts w:ascii="Times New Roman" w:hAnsi="Times New Roman" w:cs="Times New Roman"/>
-        </w:rPr>
         <w:t xml:space="preserve"> success</w:t>
       </w:r>
       <w:r>
-        <w:rPr>
-          <w:rFonts w:ascii="Times New Roman" w:hAnsi="Times New Roman" w:cs="Times New Roman"/>
-        </w:rPr>
         <w:t>ful</w:t>
       </w:r>
       <w:r>
-        <w:rPr>
-          <w:rFonts w:ascii="Times New Roman" w:hAnsi="Times New Roman" w:cs="Times New Roman"/>
-        </w:rPr>
         <w:t xml:space="preserve"> implementation</w:t>
       </w:r>
       <w:r>
-        <w:rPr>
-          <w:rFonts w:ascii="Times New Roman" w:hAnsi="Times New Roman" w:cs="Times New Roman"/>
-        </w:rPr>
         <w:t xml:space="preserve"> of </w:t>
       </w:r>
       <w:r>
-        <w:rPr>
-          <w:rFonts w:ascii="Times New Roman" w:hAnsi="Times New Roman" w:cs="Times New Roman"/>
-        </w:rPr>
-        <w:t xml:space="preserve"> the </w:t>
-      </w:r>
-      <w:r>
-        <w:rPr>
-          <w:rFonts w:ascii="Times New Roman" w:hAnsi="Times New Roman" w:cs="Times New Roman"/>
-        </w:rPr>
-        <w:t xml:space="preserve">project </w:t>
-      </w:r>
-      <w:r>
-        <w:rPr>
-          <w:rFonts w:ascii="Times New Roman" w:hAnsi="Times New Roman" w:cs="Times New Roman"/>
-        </w:rPr>
+        <w:t xml:space="preserve">the </w:t>
+      </w:r>
+      <w:r>
+        <w:t>project</w:t>
+      </w:r>
+      <w:r>
         <w:t xml:space="preserve">. </w:t>
       </w:r>
     </w:p>
@@ -3002,8 +3825,8 @@
           <w:szCs w:val="56"/>
         </w:rPr>
       </w:pPr>
-      <w:bookmarkStart w:id="9" w:name="_Conclusion"/>
-      <w:bookmarkEnd w:id="9"/>
+      <w:bookmarkStart w:id="17" w:name="_Conclusion"/>
+      <w:bookmarkEnd w:id="17"/>
       <w:r>
         <w:rPr>
           <w:rFonts w:ascii="Times New Roman" w:hAnsi="Times New Roman" w:cs="Times New Roman"/>
@@ -3012,6 +3835,7 @@
         </w:rPr>
         <w:t xml:space="preserve"> </w:t>
       </w:r>
+      <w:bookmarkStart w:id="18" w:name="_Toc454390782"/>
       <w:r>
         <w:rPr>
           <w:sz w:val="56"/>
@@ -3019,10 +3843,23 @@
         </w:rPr>
         <w:t>Conclusion</w:t>
       </w:r>
-    </w:p>
-    <w:p>
-      <w:r>
-        <w:t xml:space="preserve">Overall, the team feels the project has been a success. A great deal of knowledge has been gained through the trails of this project ,these lessons will be invaluable in future </w:t>
+      <w:bookmarkEnd w:id="18"/>
+    </w:p>
+    <w:p>
+      <w:r>
+        <w:t>Overall, the team feels the project has been a success. A great deal of knowledge has been gained thr</w:t>
+      </w:r>
+      <w:r>
+        <w:t>ough the trails of this project</w:t>
+      </w:r>
+      <w:r>
+        <w:t>,</w:t>
+      </w:r>
+      <w:r>
+        <w:t xml:space="preserve"> </w:t>
+      </w:r>
+      <w:r>
+        <w:t xml:space="preserve">these lessons will be invaluable in future </w:t>
       </w:r>
       <w:r>
         <w:t>endeavors.</w:t>
@@ -3039,7 +3876,7 @@
 </file>
 
 <file path=word/numbering.xml><?xml version="1.0" encoding="utf-8"?>
-<w:numbering xmlns:wpc="http://schemas.microsoft.com/office/word/2010/wordprocessingCanvas" xmlns:cx="http://schemas.microsoft.com/office/drawing/2014/chartex" xmlns:cx1="http://schemas.microsoft.com/office/drawing/2015/9/8/chartex" xmlns:mc="http://schemas.openxmlformats.org/markup-compatibility/2006" xmlns:o="urn:schemas-microsoft-com:office:office" xmlns:r="http://schemas.openxmlformats.org/officeDocument/2006/relationships" xmlns:m="http://schemas.openxmlformats.org/officeDocument/2006/math" xmlns:v="urn:schemas-microsoft-com:vml" xmlns:wp14="http://schemas.microsoft.com/office/word/2010/wordprocessingDrawing" xmlns:wp="http://schemas.openxmlformats.org/drawingml/2006/wordprocessingDrawing" xmlns:w10="urn:schemas-microsoft-com:office:word" xmlns:w="http://schemas.openxmlformats.org/wordprocessingml/2006/main" xmlns:w14="http://schemas.microsoft.com/office/word/2010/wordml" xmlns:w15="http://schemas.microsoft.com/office/word/2012/wordml" xmlns:w16se="http://schemas.microsoft.com/office/word/2015/wordml/symex" xmlns:wpg="http://schemas.microsoft.com/office/word/2010/wordprocessingGroup" xmlns:wpi="http://schemas.microsoft.com/office/word/2010/wordprocessingInk" xmlns:wne="http://schemas.microsoft.com/office/word/2006/wordml" xmlns:wps="http://schemas.microsoft.com/office/word/2010/wordprocessingShape" mc:Ignorable="w14 w15 w16se wp14">
+<w:numbering xmlns:wpc="http://schemas.microsoft.com/office/word/2010/wordprocessingCanvas" xmlns:mc="http://schemas.openxmlformats.org/markup-compatibility/2006" xmlns:o="urn:schemas-microsoft-com:office:office" xmlns:r="http://schemas.openxmlformats.org/officeDocument/2006/relationships" xmlns:m="http://schemas.openxmlformats.org/officeDocument/2006/math" xmlns:v="urn:schemas-microsoft-com:vml" xmlns:wp14="http://schemas.microsoft.com/office/word/2010/wordprocessingDrawing" xmlns:wp="http://schemas.openxmlformats.org/drawingml/2006/wordprocessingDrawing" xmlns:w10="urn:schemas-microsoft-com:office:word" xmlns:w="http://schemas.openxmlformats.org/wordprocessingml/2006/main" xmlns:w14="http://schemas.microsoft.com/office/word/2010/wordml" xmlns:w15="http://schemas.microsoft.com/office/word/2012/wordml" xmlns:wpg="http://schemas.microsoft.com/office/word/2010/wordprocessingGroup" xmlns:wpi="http://schemas.microsoft.com/office/word/2010/wordprocessingInk" xmlns:wne="http://schemas.microsoft.com/office/word/2006/wordml" xmlns:wps="http://schemas.microsoft.com/office/word/2010/wordprocessingShape" mc:Ignorable="w14 w15 wp14">
   <w:abstractNum w:abstractNumId="0" w15:restartNumberingAfterBreak="0">
     <w:nsid w:val="1482775B"/>
     <w:multiLevelType w:val="multilevel"/>
@@ -3144,13 +3981,125 @@
       <w:lvlText w:val=""/>
       <w:lvlJc w:val="left"/>
       <w:pPr>
-        <w:ind w:left="720" w:hanging="360"/>
+        <w:ind w:left="540" w:hanging="360"/>
       </w:pPr>
       <w:rPr>
         <w:rFonts w:ascii="Wingdings" w:hAnsi="Wingdings" w:hint="default"/>
       </w:rPr>
     </w:lvl>
     <w:lvl w:ilvl="1" w:tplc="04090003" w:tentative="1">
+      <w:start w:val="1"/>
+      <w:numFmt w:val="bullet"/>
+      <w:lvlText w:val="o"/>
+      <w:lvlJc w:val="left"/>
+      <w:pPr>
+        <w:ind w:left="1440" w:hanging="360"/>
+      </w:pPr>
+      <w:rPr>
+        <w:rFonts w:ascii="Courier New" w:hAnsi="Courier New" w:cs="Courier New" w:hint="default"/>
+      </w:rPr>
+    </w:lvl>
+    <w:lvl w:ilvl="2" w:tplc="04090005" w:tentative="1">
+      <w:start w:val="1"/>
+      <w:numFmt w:val="bullet"/>
+      <w:lvlText w:val=""/>
+      <w:lvlJc w:val="left"/>
+      <w:pPr>
+        <w:ind w:left="2160" w:hanging="360"/>
+      </w:pPr>
+      <w:rPr>
+        <w:rFonts w:ascii="Wingdings" w:hAnsi="Wingdings" w:hint="default"/>
+      </w:rPr>
+    </w:lvl>
+    <w:lvl w:ilvl="3" w:tplc="04090001" w:tentative="1">
+      <w:start w:val="1"/>
+      <w:numFmt w:val="bullet"/>
+      <w:lvlText w:val=""/>
+      <w:lvlJc w:val="left"/>
+      <w:pPr>
+        <w:ind w:left="2880" w:hanging="360"/>
+      </w:pPr>
+      <w:rPr>
+        <w:rFonts w:ascii="Symbol" w:hAnsi="Symbol" w:hint="default"/>
+      </w:rPr>
+    </w:lvl>
+    <w:lvl w:ilvl="4" w:tplc="04090003" w:tentative="1">
+      <w:start w:val="1"/>
+      <w:numFmt w:val="bullet"/>
+      <w:lvlText w:val="o"/>
+      <w:lvlJc w:val="left"/>
+      <w:pPr>
+        <w:ind w:left="3600" w:hanging="360"/>
+      </w:pPr>
+      <w:rPr>
+        <w:rFonts w:ascii="Courier New" w:hAnsi="Courier New" w:cs="Courier New" w:hint="default"/>
+      </w:rPr>
+    </w:lvl>
+    <w:lvl w:ilvl="5" w:tplc="04090005" w:tentative="1">
+      <w:start w:val="1"/>
+      <w:numFmt w:val="bullet"/>
+      <w:lvlText w:val=""/>
+      <w:lvlJc w:val="left"/>
+      <w:pPr>
+        <w:ind w:left="4320" w:hanging="360"/>
+      </w:pPr>
+      <w:rPr>
+        <w:rFonts w:ascii="Wingdings" w:hAnsi="Wingdings" w:hint="default"/>
+      </w:rPr>
+    </w:lvl>
+    <w:lvl w:ilvl="6" w:tplc="04090001" w:tentative="1">
+      <w:start w:val="1"/>
+      <w:numFmt w:val="bullet"/>
+      <w:lvlText w:val=""/>
+      <w:lvlJc w:val="left"/>
+      <w:pPr>
+        <w:ind w:left="5040" w:hanging="360"/>
+      </w:pPr>
+      <w:rPr>
+        <w:rFonts w:ascii="Symbol" w:hAnsi="Symbol" w:hint="default"/>
+      </w:rPr>
+    </w:lvl>
+    <w:lvl w:ilvl="7" w:tplc="04090003" w:tentative="1">
+      <w:start w:val="1"/>
+      <w:numFmt w:val="bullet"/>
+      <w:lvlText w:val="o"/>
+      <w:lvlJc w:val="left"/>
+      <w:pPr>
+        <w:ind w:left="5760" w:hanging="360"/>
+      </w:pPr>
+      <w:rPr>
+        <w:rFonts w:ascii="Courier New" w:hAnsi="Courier New" w:cs="Courier New" w:hint="default"/>
+      </w:rPr>
+    </w:lvl>
+    <w:lvl w:ilvl="8" w:tplc="04090005" w:tentative="1">
+      <w:start w:val="1"/>
+      <w:numFmt w:val="bullet"/>
+      <w:lvlText w:val=""/>
+      <w:lvlJc w:val="left"/>
+      <w:pPr>
+        <w:ind w:left="6480" w:hanging="360"/>
+      </w:pPr>
+      <w:rPr>
+        <w:rFonts w:ascii="Wingdings" w:hAnsi="Wingdings" w:hint="default"/>
+      </w:rPr>
+    </w:lvl>
+  </w:abstractNum>
+  <w:abstractNum w:abstractNumId="2" w15:restartNumberingAfterBreak="0">
+    <w:nsid w:val="2660779E"/>
+    <w:multiLevelType w:val="hybridMultilevel"/>
+    <w:tmpl w:val="B74A4B98"/>
+    <w:lvl w:ilvl="0" w:tplc="6C8A6D26">
+      <w:numFmt w:val="bullet"/>
+      <w:lvlText w:val="-"/>
+      <w:lvlJc w:val="left"/>
+      <w:pPr>
+        <w:ind w:left="720" w:hanging="360"/>
+      </w:pPr>
+      <w:rPr>
+        <w:rFonts w:ascii="Calibri" w:eastAsiaTheme="minorEastAsia" w:hAnsi="Calibri" w:cstheme="minorBidi" w:hint="default"/>
+      </w:rPr>
+    </w:lvl>
+    <w:lvl w:ilvl="1" w:tplc="04090003">
       <w:start w:val="1"/>
       <w:numFmt w:val="bullet"/>
       <w:lvlText w:val="o"/>
@@ -3313,11 +4262,14 @@
   <w:num w:numId="13">
     <w:abstractNumId w:val="1"/>
   </w:num>
+  <w:num w:numId="14">
+    <w:abstractNumId w:val="2"/>
+  </w:num>
 </w:numbering>
 </file>
 
 <file path=word/styles.xml><?xml version="1.0" encoding="utf-8"?>
-<w:styles xmlns:mc="http://schemas.openxmlformats.org/markup-compatibility/2006" xmlns:r="http://schemas.openxmlformats.org/officeDocument/2006/relationships" xmlns:w="http://schemas.openxmlformats.org/wordprocessingml/2006/main" xmlns:w14="http://schemas.microsoft.com/office/word/2010/wordml" xmlns:w15="http://schemas.microsoft.com/office/word/2012/wordml" xmlns:w16se="http://schemas.microsoft.com/office/word/2015/wordml/symex" mc:Ignorable="w14 w15 w16se">
+<w:styles xmlns:mc="http://schemas.openxmlformats.org/markup-compatibility/2006" xmlns:r="http://schemas.openxmlformats.org/officeDocument/2006/relationships" xmlns:w="http://schemas.openxmlformats.org/wordprocessingml/2006/main" xmlns:w14="http://schemas.microsoft.com/office/word/2010/wordml" xmlns:w15="http://schemas.microsoft.com/office/word/2012/wordml" mc:Ignorable="w14 w15">
   <w:docDefaults>
     <w:rPrDefault>
       <w:rPr>
@@ -4676,7 +5628,7 @@
 </file>
 
 <file path=customXml/itemProps2.xml><?xml version="1.0" encoding="utf-8"?>
-<ds:datastoreItem xmlns:ds="http://schemas.openxmlformats.org/officeDocument/2006/customXml" ds:itemID="{537369FE-4F5D-4337-9EFD-91D522EF7FCD}">
+<ds:datastoreItem xmlns:ds="http://schemas.openxmlformats.org/officeDocument/2006/customXml" ds:itemID="{2E0C4500-C3EA-4409-B226-AE7F36487159}">
   <ds:schemaRefs>
     <ds:schemaRef ds:uri="http://schemas.openxmlformats.org/officeDocument/2006/bibliography"/>
   </ds:schemaRefs>

</xml_diff>

<commit_message>
docs added my personal thingi
</commit_message>
<xml_diff>
--- a/OOD2/Documents/Process report.docx
+++ b/OOD2/Documents/Process report.docx
@@ -1,6 +1,6 @@
 
 <file path=word/document.xml><?xml version="1.0" encoding="utf-8"?>
-<w:document xmlns:wpc="http://schemas.microsoft.com/office/word/2010/wordprocessingCanvas" xmlns:mc="http://schemas.openxmlformats.org/markup-compatibility/2006" xmlns:o="urn:schemas-microsoft-com:office:office" xmlns:r="http://schemas.openxmlformats.org/officeDocument/2006/relationships" xmlns:m="http://schemas.openxmlformats.org/officeDocument/2006/math" xmlns:v="urn:schemas-microsoft-com:vml" xmlns:wp14="http://schemas.microsoft.com/office/word/2010/wordprocessingDrawing" xmlns:wp="http://schemas.openxmlformats.org/drawingml/2006/wordprocessingDrawing" xmlns:w10="urn:schemas-microsoft-com:office:word" xmlns:w="http://schemas.openxmlformats.org/wordprocessingml/2006/main" xmlns:w14="http://schemas.microsoft.com/office/word/2010/wordml" xmlns:w15="http://schemas.microsoft.com/office/word/2012/wordml" xmlns:wpg="http://schemas.microsoft.com/office/word/2010/wordprocessingGroup" xmlns:wpi="http://schemas.microsoft.com/office/word/2010/wordprocessingInk" xmlns:wne="http://schemas.microsoft.com/office/word/2006/wordml" xmlns:wps="http://schemas.microsoft.com/office/word/2010/wordprocessingShape" mc:Ignorable="w14 w15 wp14">
+<w:document xmlns:wpc="http://schemas.microsoft.com/office/word/2010/wordprocessingCanvas" xmlns:cx="http://schemas.microsoft.com/office/drawing/2014/chartex" xmlns:cx1="http://schemas.microsoft.com/office/drawing/2015/9/8/chartex" xmlns:cx2="http://schemas.microsoft.com/office/drawing/2015/10/21/chartex" xmlns:mc="http://schemas.openxmlformats.org/markup-compatibility/2006" xmlns:o="urn:schemas-microsoft-com:office:office" xmlns:r="http://schemas.openxmlformats.org/officeDocument/2006/relationships" xmlns:m="http://schemas.openxmlformats.org/officeDocument/2006/math" xmlns:v="urn:schemas-microsoft-com:vml" xmlns:wp14="http://schemas.microsoft.com/office/word/2010/wordprocessingDrawing" xmlns:wp="http://schemas.openxmlformats.org/drawingml/2006/wordprocessingDrawing" xmlns:w10="urn:schemas-microsoft-com:office:word" xmlns:w="http://schemas.openxmlformats.org/wordprocessingml/2006/main" xmlns:w14="http://schemas.microsoft.com/office/word/2010/wordml" xmlns:w15="http://schemas.microsoft.com/office/word/2012/wordml" xmlns:w16se="http://schemas.microsoft.com/office/word/2015/wordml/symex" xmlns:wpg="http://schemas.microsoft.com/office/word/2010/wordprocessingGroup" xmlns:wpi="http://schemas.microsoft.com/office/word/2010/wordprocessingInk" xmlns:wne="http://schemas.microsoft.com/office/word/2006/wordml" xmlns:wps="http://schemas.microsoft.com/office/word/2010/wordprocessingShape" mc:Ignorable="w14 w15 w16se wp14">
   <w:body>
     <w:p>
       <w:pPr>
@@ -312,6 +312,13 @@
     <w:p/>
     <w:sdt>
       <w:sdtPr>
+        <w:rPr>
+          <w:rFonts w:asciiTheme="minorHAnsi" w:hAnsiTheme="minorHAnsi"/>
+          <w:b w:val="0"/>
+          <w:color w:val="auto"/>
+          <w:sz w:val="22"/>
+          <w:szCs w:val="22"/>
+        </w:rPr>
         <w:id w:val="1049115733"/>
         <w:docPartObj>
           <w:docPartGallery w:val="Table of Contents"/>
@@ -320,12 +327,8 @@
       </w:sdtPr>
       <w:sdtEndPr>
         <w:rPr>
-          <w:rFonts w:asciiTheme="minorHAnsi" w:hAnsiTheme="minorHAnsi"/>
           <w:bCs/>
           <w:noProof/>
-          <w:color w:val="auto"/>
-          <w:sz w:val="22"/>
-          <w:szCs w:val="22"/>
         </w:rPr>
       </w:sdtEndPr>
       <w:sdtContent>
@@ -1574,8 +1577,8 @@
         </w:rPr>
       </w:pPr>
       <w:bookmarkStart w:id="4" w:name="_Understandings_with_the"/>
-      <w:bookmarkStart w:id="5" w:name="_Toc441336418"/>
-      <w:bookmarkStart w:id="6" w:name="_Toc454390776"/>
+      <w:bookmarkStart w:id="5" w:name="_Toc454390776"/>
+      <w:bookmarkStart w:id="6" w:name="_Toc441336418"/>
       <w:bookmarkEnd w:id="4"/>
       <w:r>
         <w:rPr>
@@ -1592,7 +1595,7 @@
         </w:rPr>
         <w:t>Coach</w:t>
       </w:r>
-      <w:bookmarkEnd w:id="6"/>
+      <w:bookmarkEnd w:id="5"/>
     </w:p>
     <w:p>
       <w:r>
@@ -1666,7 +1669,7 @@
       </w:pPr>
       <w:bookmarkStart w:id="7" w:name="_Team_work"/>
       <w:bookmarkStart w:id="8" w:name="_Toc454390777"/>
-      <w:bookmarkEnd w:id="5"/>
+      <w:bookmarkEnd w:id="6"/>
       <w:bookmarkEnd w:id="7"/>
       <w:r>
         <w:rPr>
@@ -3446,13 +3449,7 @@
         <w:spacing w:line="276" w:lineRule="auto"/>
       </w:pPr>
       <w:r>
-        <w:t>Users can choo</w:t>
-      </w:r>
-      <w:r>
-        <w:t xml:space="preserve">se the component they want to </w:t>
-      </w:r>
-      <w:r>
-        <w:t>delete and press delete to delete them.</w:t>
+        <w:t>Users can choose the component they want to delete and press delete to delete them.</w:t>
       </w:r>
     </w:p>
     <w:p>
@@ -3564,14 +3561,7 @@
           <w:sz w:val="56"/>
           <w:szCs w:val="56"/>
         </w:rPr>
-        <w:t>I</w:t>
-      </w:r>
-      <w:r>
-        <w:rPr>
-          <w:sz w:val="56"/>
-          <w:szCs w:val="56"/>
-        </w:rPr>
-        <w:t>mplementation process:</w:t>
+        <w:t>Implementation process:</w:t>
       </w:r>
     </w:p>
     <w:p>
@@ -3716,60 +3706,112 @@
         </w:rPr>
       </w:pPr>
       <w:r>
+        <w:t xml:space="preserve">As an individual, working </w:t>
+      </w:r>
+      <w:r>
+        <w:t xml:space="preserve">in this project has added </w:t>
+      </w:r>
+      <w:r>
+        <w:t xml:space="preserve">some valuable </w:t>
+      </w:r>
+      <w:r>
+        <w:t>points</w:t>
+      </w:r>
+      <w:r>
+        <w:t xml:space="preserve"> in</w:t>
+      </w:r>
+      <w:r>
+        <w:t xml:space="preserve"> my</w:t>
+      </w:r>
+      <w:r>
+        <w:t xml:space="preserve"> both personal and working personality. I have learned to </w:t>
+      </w:r>
+      <w:r>
+        <w:t xml:space="preserve">write, </w:t>
+      </w:r>
+      <w:r>
+        <w:t>analyzed</w:t>
+      </w:r>
+      <w:r>
+        <w:t xml:space="preserve"> and </w:t>
+      </w:r>
+      <w:r>
+        <w:t>understand</w:t>
+      </w:r>
+      <w:r>
+        <w:t xml:space="preserve"> UML, use cases, diagrams such as sequence and</w:t>
+      </w:r>
+      <w:r>
+        <w:t xml:space="preserve"> class diagram and practice my knowledge which I have learned in previous courses. This project not only helped me to understand and learn</w:t>
+      </w:r>
+      <w:r>
+        <w:t xml:space="preserve"> these aspect,</w:t>
+      </w:r>
+      <w:r>
+        <w:t xml:space="preserve"> but also implementing what we have agreed and designed had great impact in my knowledge. I also learned some aspect of the group working such as commitment and communication skills.   </w:t>
+      </w:r>
+      <w:bookmarkStart w:id="16" w:name="_GoBack"/>
+      <w:bookmarkEnd w:id="16"/>
+    </w:p>
+    <w:p>
+      <w:pPr>
         <w:rPr>
           <w:rFonts w:ascii="Garamond" w:hAnsi="Garamond"/>
           <w:b/>
           <w:sz w:val="40"/>
           <w:szCs w:val="40"/>
         </w:rPr>
-        <w:t>Bilal:</w:t>
-      </w:r>
-    </w:p>
-    <w:p>
-      <w:pPr>
+      </w:pPr>
+      <w:r>
         <w:rPr>
           <w:rFonts w:ascii="Garamond" w:hAnsi="Garamond"/>
           <w:b/>
           <w:sz w:val="40"/>
           <w:szCs w:val="40"/>
         </w:rPr>
-      </w:pPr>
-      <w:r>
+        <w:t>Bilal:</w:t>
+      </w:r>
+    </w:p>
+    <w:p>
+      <w:pPr>
         <w:rPr>
           <w:rFonts w:ascii="Garamond" w:hAnsi="Garamond"/>
           <w:b/>
           <w:sz w:val="40"/>
           <w:szCs w:val="40"/>
         </w:rPr>
-        <w:t>Thanh:</w:t>
-      </w:r>
-    </w:p>
-    <w:p>
-      <w:r>
-        <w:t xml:space="preserve">Working with this project gave me a better understating about the design processes and how to indicate the requirements of the user in the best way by using UM diagrams. I also realized that there are a big gap between design phrases and implementation. During the implementation, I saw that there were many problems we forgot to consider during the design processes and many methods need to be added. Overall, I think if the design is done in a good way, the implementation process can be done in an effective way. </w:t>
-      </w:r>
-      <w:bookmarkStart w:id="16" w:name="_GoBack"/>
-      <w:bookmarkEnd w:id="16"/>
-      <w:r>
-        <w:t xml:space="preserve"> </w:t>
-      </w:r>
-    </w:p>
-    <w:p>
-      <w:pPr>
+      </w:pPr>
+      <w:r>
         <w:rPr>
           <w:rFonts w:ascii="Garamond" w:hAnsi="Garamond"/>
           <w:b/>
           <w:sz w:val="40"/>
           <w:szCs w:val="40"/>
         </w:rPr>
-      </w:pPr>
-      <w:r>
+        <w:t>Thanh:</w:t>
+      </w:r>
+    </w:p>
+    <w:p>
+      <w:r>
+        <w:t xml:space="preserve">Working with this project gave me a better understating about the design processes and how to indicate the requirements of the user in the best way by using UM diagrams. I also realized that there are a big gap between design phrases and implementation. During the implementation, I saw that there were many problems we forgot to consider during the design processes and many methods need to be added. Overall, I think if the design is done in a good way, the implementation process can be done in an effective way.  </w:t>
+      </w:r>
+    </w:p>
+    <w:p>
+      <w:pPr>
         <w:rPr>
           <w:rFonts w:ascii="Garamond" w:hAnsi="Garamond"/>
           <w:b/>
           <w:sz w:val="40"/>
           <w:szCs w:val="40"/>
         </w:rPr>
+      </w:pPr>
+      <w:r>
+        <w:rPr>
+          <w:rFonts w:ascii="Garamond" w:hAnsi="Garamond"/>
+          <w:b/>
+          <w:sz w:val="40"/>
+          <w:szCs w:val="40"/>
+        </w:rPr>
         <w:t>Raima:</w:t>
       </w:r>
     </w:p>
@@ -3847,6 +3889,7 @@
     </w:p>
     <w:p>
       <w:r>
+        <w:lastRenderedPageBreak/>
         <w:t>Overall, the team feels the project has been a success. A great deal of knowledge has been gained thr</w:t>
       </w:r>
       <w:r>
@@ -3876,7 +3919,7 @@
 </file>
 
 <file path=word/numbering.xml><?xml version="1.0" encoding="utf-8"?>
-<w:numbering xmlns:wpc="http://schemas.microsoft.com/office/word/2010/wordprocessingCanvas" xmlns:mc="http://schemas.openxmlformats.org/markup-compatibility/2006" xmlns:o="urn:schemas-microsoft-com:office:office" xmlns:r="http://schemas.openxmlformats.org/officeDocument/2006/relationships" xmlns:m="http://schemas.openxmlformats.org/officeDocument/2006/math" xmlns:v="urn:schemas-microsoft-com:vml" xmlns:wp14="http://schemas.microsoft.com/office/word/2010/wordprocessingDrawing" xmlns:wp="http://schemas.openxmlformats.org/drawingml/2006/wordprocessingDrawing" xmlns:w10="urn:schemas-microsoft-com:office:word" xmlns:w="http://schemas.openxmlformats.org/wordprocessingml/2006/main" xmlns:w14="http://schemas.microsoft.com/office/word/2010/wordml" xmlns:w15="http://schemas.microsoft.com/office/word/2012/wordml" xmlns:wpg="http://schemas.microsoft.com/office/word/2010/wordprocessingGroup" xmlns:wpi="http://schemas.microsoft.com/office/word/2010/wordprocessingInk" xmlns:wne="http://schemas.microsoft.com/office/word/2006/wordml" xmlns:wps="http://schemas.microsoft.com/office/word/2010/wordprocessingShape" mc:Ignorable="w14 w15 wp14">
+<w:numbering xmlns:wpc="http://schemas.microsoft.com/office/word/2010/wordprocessingCanvas" xmlns:cx="http://schemas.microsoft.com/office/drawing/2014/chartex" xmlns:cx1="http://schemas.microsoft.com/office/drawing/2015/9/8/chartex" xmlns:cx2="http://schemas.microsoft.com/office/drawing/2015/10/21/chartex" xmlns:mc="http://schemas.openxmlformats.org/markup-compatibility/2006" xmlns:o="urn:schemas-microsoft-com:office:office" xmlns:r="http://schemas.openxmlformats.org/officeDocument/2006/relationships" xmlns:m="http://schemas.openxmlformats.org/officeDocument/2006/math" xmlns:v="urn:schemas-microsoft-com:vml" xmlns:wp14="http://schemas.microsoft.com/office/word/2010/wordprocessingDrawing" xmlns:wp="http://schemas.openxmlformats.org/drawingml/2006/wordprocessingDrawing" xmlns:w10="urn:schemas-microsoft-com:office:word" xmlns:w="http://schemas.openxmlformats.org/wordprocessingml/2006/main" xmlns:w14="http://schemas.microsoft.com/office/word/2010/wordml" xmlns:w15="http://schemas.microsoft.com/office/word/2012/wordml" xmlns:w16se="http://schemas.microsoft.com/office/word/2015/wordml/symex" xmlns:wpg="http://schemas.microsoft.com/office/word/2010/wordprocessingGroup" xmlns:wpi="http://schemas.microsoft.com/office/word/2010/wordprocessingInk" xmlns:wne="http://schemas.microsoft.com/office/word/2006/wordml" xmlns:wps="http://schemas.microsoft.com/office/word/2010/wordprocessingShape" mc:Ignorable="w14 w15 w16se wp14">
   <w:abstractNum w:abstractNumId="0" w15:restartNumberingAfterBreak="0">
     <w:nsid w:val="1482775B"/>
     <w:multiLevelType w:val="multilevel"/>
@@ -4269,7 +4312,7 @@
 </file>
 
 <file path=word/styles.xml><?xml version="1.0" encoding="utf-8"?>
-<w:styles xmlns:mc="http://schemas.openxmlformats.org/markup-compatibility/2006" xmlns:r="http://schemas.openxmlformats.org/officeDocument/2006/relationships" xmlns:w="http://schemas.openxmlformats.org/wordprocessingml/2006/main" xmlns:w14="http://schemas.microsoft.com/office/word/2010/wordml" xmlns:w15="http://schemas.microsoft.com/office/word/2012/wordml" mc:Ignorable="w14 w15">
+<w:styles xmlns:mc="http://schemas.openxmlformats.org/markup-compatibility/2006" xmlns:r="http://schemas.openxmlformats.org/officeDocument/2006/relationships" xmlns:w="http://schemas.openxmlformats.org/wordprocessingml/2006/main" xmlns:w14="http://schemas.microsoft.com/office/word/2010/wordml" xmlns:w15="http://schemas.microsoft.com/office/word/2012/wordml" xmlns:w16se="http://schemas.microsoft.com/office/word/2015/wordml/symex" mc:Ignorable="w14 w15 w16se">
   <w:docDefaults>
     <w:rPrDefault>
       <w:rPr>
@@ -4285,7 +4328,7 @@
       </w:pPr>
     </w:pPrDefault>
   </w:docDefaults>
-  <w:latentStyles w:defLockedState="0" w:defUIPriority="99" w:defSemiHidden="0" w:defUnhideWhenUsed="0" w:defQFormat="0" w:count="371">
+  <w:latentStyles w:defLockedState="0" w:defUIPriority="99" w:defSemiHidden="0" w:defUnhideWhenUsed="0" w:defQFormat="0" w:count="372">
     <w:lsdException w:name="Normal" w:uiPriority="0" w:qFormat="1"/>
     <w:lsdException w:name="heading 1" w:uiPriority="9" w:qFormat="1"/>
     <w:lsdException w:name="heading 2" w:semiHidden="1" w:uiPriority="9" w:unhideWhenUsed="1" w:qFormat="1"/>
@@ -4391,7 +4434,6 @@
     <w:lsdException w:name="HTML Sample" w:semiHidden="1" w:unhideWhenUsed="1"/>
     <w:lsdException w:name="HTML Typewriter" w:semiHidden="1" w:unhideWhenUsed="1"/>
     <w:lsdException w:name="HTML Variable" w:semiHidden="1" w:unhideWhenUsed="1"/>
-    <w:lsdException w:name="Normal Table" w:semiHidden="1" w:unhideWhenUsed="1"/>
     <w:lsdException w:name="annotation subject" w:semiHidden="1" w:unhideWhenUsed="1"/>
     <w:lsdException w:name="No List" w:semiHidden="1" w:unhideWhenUsed="1"/>
     <w:lsdException w:name="Outline List 1" w:semiHidden="1" w:unhideWhenUsed="1"/>
@@ -4438,10 +4480,8 @@
     <w:lsdException w:name="Table Subtle 2" w:semiHidden="1" w:unhideWhenUsed="1"/>
     <w:lsdException w:name="Table Web 1" w:semiHidden="1" w:unhideWhenUsed="1"/>
     <w:lsdException w:name="Table Web 2" w:semiHidden="1" w:unhideWhenUsed="1"/>
-    <w:lsdException w:name="Table Web 3" w:semiHidden="1" w:unhideWhenUsed="1"/>
     <w:lsdException w:name="Balloon Text" w:semiHidden="1" w:unhideWhenUsed="1"/>
     <w:lsdException w:name="Table Grid" w:uiPriority="39"/>
-    <w:lsdException w:name="Table Theme" w:semiHidden="1" w:unhideWhenUsed="1"/>
     <w:lsdException w:name="Placeholder Text" w:semiHidden="1"/>
     <w:lsdException w:name="No Spacing" w:uiPriority="1" w:qFormat="1"/>
     <w:lsdException w:name="Light Shading" w:uiPriority="60"/>
@@ -4657,6 +4697,7 @@
     <w:lsdException w:name="List Table 5 Dark Accent 6" w:uiPriority="50"/>
     <w:lsdException w:name="List Table 6 Colorful Accent 6" w:uiPriority="51"/>
     <w:lsdException w:name="List Table 7 Colorful Accent 6" w:uiPriority="52"/>
+    <w:lsdException w:name="Mention" w:semiHidden="1" w:unhideWhenUsed="1"/>
   </w:latentStyles>
   <w:style w:type="paragraph" w:default="1" w:styleId="Normal">
     <w:name w:val="Normal"/>
@@ -5628,7 +5669,7 @@
 </file>
 
 <file path=customXml/itemProps2.xml><?xml version="1.0" encoding="utf-8"?>
-<ds:datastoreItem xmlns:ds="http://schemas.openxmlformats.org/officeDocument/2006/customXml" ds:itemID="{2E0C4500-C3EA-4409-B226-AE7F36487159}">
+<ds:datastoreItem xmlns:ds="http://schemas.openxmlformats.org/officeDocument/2006/customXml" ds:itemID="{F56EEC66-6FB7-41EA-84F5-D6287F804164}">
   <ds:schemaRefs>
     <ds:schemaRef ds:uri="http://schemas.openxmlformats.org/officeDocument/2006/bibliography"/>
   </ds:schemaRefs>

</xml_diff>

<commit_message>
Finished drawing for pipelines between merger and spliter
</commit_message>
<xml_diff>
--- a/OOD2/Documents/Process report.docx
+++ b/OOD2/Documents/Process report.docx
@@ -1,6 +1,6 @@
 
 <file path=word/document.xml><?xml version="1.0" encoding="utf-8"?>
-<w:document xmlns:wpc="http://schemas.microsoft.com/office/word/2010/wordprocessingCanvas" xmlns:cx="http://schemas.microsoft.com/office/drawing/2014/chartex" xmlns:cx1="http://schemas.microsoft.com/office/drawing/2015/9/8/chartex" xmlns:cx2="http://schemas.microsoft.com/office/drawing/2015/10/21/chartex" xmlns:mc="http://schemas.openxmlformats.org/markup-compatibility/2006" xmlns:o="urn:schemas-microsoft-com:office:office" xmlns:r="http://schemas.openxmlformats.org/officeDocument/2006/relationships" xmlns:m="http://schemas.openxmlformats.org/officeDocument/2006/math" xmlns:v="urn:schemas-microsoft-com:vml" xmlns:wp14="http://schemas.microsoft.com/office/word/2010/wordprocessingDrawing" xmlns:wp="http://schemas.openxmlformats.org/drawingml/2006/wordprocessingDrawing" xmlns:w10="urn:schemas-microsoft-com:office:word" xmlns:w="http://schemas.openxmlformats.org/wordprocessingml/2006/main" xmlns:w14="http://schemas.microsoft.com/office/word/2010/wordml" xmlns:w15="http://schemas.microsoft.com/office/word/2012/wordml" xmlns:w16se="http://schemas.microsoft.com/office/word/2015/wordml/symex" xmlns:wpg="http://schemas.microsoft.com/office/word/2010/wordprocessingGroup" xmlns:wpi="http://schemas.microsoft.com/office/word/2010/wordprocessingInk" xmlns:wne="http://schemas.microsoft.com/office/word/2006/wordml" xmlns:wps="http://schemas.microsoft.com/office/word/2010/wordprocessingShape" mc:Ignorable="w14 w15 w16se wp14">
+<w:document xmlns:wpc="http://schemas.microsoft.com/office/word/2010/wordprocessingCanvas" xmlns:mc="http://schemas.openxmlformats.org/markup-compatibility/2006" xmlns:o="urn:schemas-microsoft-com:office:office" xmlns:r="http://schemas.openxmlformats.org/officeDocument/2006/relationships" xmlns:m="http://schemas.openxmlformats.org/officeDocument/2006/math" xmlns:v="urn:schemas-microsoft-com:vml" xmlns:wp14="http://schemas.microsoft.com/office/word/2010/wordprocessingDrawing" xmlns:wp="http://schemas.openxmlformats.org/drawingml/2006/wordprocessingDrawing" xmlns:w10="urn:schemas-microsoft-com:office:word" xmlns:w="http://schemas.openxmlformats.org/wordprocessingml/2006/main" xmlns:w14="http://schemas.microsoft.com/office/word/2010/wordml" xmlns:w15="http://schemas.microsoft.com/office/word/2012/wordml" xmlns:wpg="http://schemas.microsoft.com/office/word/2010/wordprocessingGroup" xmlns:wpi="http://schemas.microsoft.com/office/word/2010/wordprocessingInk" xmlns:wne="http://schemas.microsoft.com/office/word/2006/wordml" xmlns:wps="http://schemas.microsoft.com/office/word/2010/wordprocessingShape" mc:Ignorable="w14 w15 wp14">
   <w:body>
     <w:p>
       <w:pPr>
@@ -3750,8 +3750,6 @@
       <w:r>
         <w:t xml:space="preserve"> but also implementing what we have agreed and designed had great impact in my knowledge. I also learned some aspect of the group working such as commitment and communication skills.   </w:t>
       </w:r>
-      <w:bookmarkStart w:id="16" w:name="_GoBack"/>
-      <w:bookmarkEnd w:id="16"/>
     </w:p>
     <w:p>
       <w:pPr>
@@ -3793,7 +3791,18 @@
     </w:p>
     <w:p>
       <w:r>
-        <w:t xml:space="preserve">Working with this project gave me a better understating about the design processes and how to indicate the requirements of the user in the best way by using UM diagrams. I also realized that there are a big gap between design phrases and implementation. During the implementation, I saw that there were many problems we forgot to consider during the design processes and many methods need to be added. Overall, I think if the design is done in a good way, the implementation process can be done in an effective way.  </w:t>
+        <w:t xml:space="preserve">Working with this project gave me a better understating about the design processes and how to indicate the requirements of the user in the best way by using UM diagrams. I also realized that there </w:t>
+      </w:r>
+      <w:r>
+        <w:t>is</w:t>
+      </w:r>
+      <w:r>
+        <w:t xml:space="preserve"> a b</w:t>
+      </w:r>
+      <w:bookmarkStart w:id="16" w:name="_GoBack"/>
+      <w:bookmarkEnd w:id="16"/>
+      <w:r>
+        <w:t xml:space="preserve">ig gap between design phrases and implementation. During the implementation, I saw that there were many problems we forgot to consider during the design processes and many methods need to be added. Overall, I think if the design is done in a good way, the implementation process can be done in an effective way.  </w:t>
       </w:r>
     </w:p>
     <w:p>
@@ -3919,7 +3928,7 @@
 </file>
 
 <file path=word/numbering.xml><?xml version="1.0" encoding="utf-8"?>
-<w:numbering xmlns:wpc="http://schemas.microsoft.com/office/word/2010/wordprocessingCanvas" xmlns:cx="http://schemas.microsoft.com/office/drawing/2014/chartex" xmlns:cx1="http://schemas.microsoft.com/office/drawing/2015/9/8/chartex" xmlns:cx2="http://schemas.microsoft.com/office/drawing/2015/10/21/chartex" xmlns:mc="http://schemas.openxmlformats.org/markup-compatibility/2006" xmlns:o="urn:schemas-microsoft-com:office:office" xmlns:r="http://schemas.openxmlformats.org/officeDocument/2006/relationships" xmlns:m="http://schemas.openxmlformats.org/officeDocument/2006/math" xmlns:v="urn:schemas-microsoft-com:vml" xmlns:wp14="http://schemas.microsoft.com/office/word/2010/wordprocessingDrawing" xmlns:wp="http://schemas.openxmlformats.org/drawingml/2006/wordprocessingDrawing" xmlns:w10="urn:schemas-microsoft-com:office:word" xmlns:w="http://schemas.openxmlformats.org/wordprocessingml/2006/main" xmlns:w14="http://schemas.microsoft.com/office/word/2010/wordml" xmlns:w15="http://schemas.microsoft.com/office/word/2012/wordml" xmlns:w16se="http://schemas.microsoft.com/office/word/2015/wordml/symex" xmlns:wpg="http://schemas.microsoft.com/office/word/2010/wordprocessingGroup" xmlns:wpi="http://schemas.microsoft.com/office/word/2010/wordprocessingInk" xmlns:wne="http://schemas.microsoft.com/office/word/2006/wordml" xmlns:wps="http://schemas.microsoft.com/office/word/2010/wordprocessingShape" mc:Ignorable="w14 w15 w16se wp14">
+<w:numbering xmlns:wpc="http://schemas.microsoft.com/office/word/2010/wordprocessingCanvas" xmlns:mc="http://schemas.openxmlformats.org/markup-compatibility/2006" xmlns:o="urn:schemas-microsoft-com:office:office" xmlns:r="http://schemas.openxmlformats.org/officeDocument/2006/relationships" xmlns:m="http://schemas.openxmlformats.org/officeDocument/2006/math" xmlns:v="urn:schemas-microsoft-com:vml" xmlns:wp14="http://schemas.microsoft.com/office/word/2010/wordprocessingDrawing" xmlns:wp="http://schemas.openxmlformats.org/drawingml/2006/wordprocessingDrawing" xmlns:w10="urn:schemas-microsoft-com:office:word" xmlns:w="http://schemas.openxmlformats.org/wordprocessingml/2006/main" xmlns:w14="http://schemas.microsoft.com/office/word/2010/wordml" xmlns:w15="http://schemas.microsoft.com/office/word/2012/wordml" xmlns:wpg="http://schemas.microsoft.com/office/word/2010/wordprocessingGroup" xmlns:wpi="http://schemas.microsoft.com/office/word/2010/wordprocessingInk" xmlns:wne="http://schemas.microsoft.com/office/word/2006/wordml" xmlns:wps="http://schemas.microsoft.com/office/word/2010/wordprocessingShape" mc:Ignorable="w14 w15 wp14">
   <w:abstractNum w:abstractNumId="0" w15:restartNumberingAfterBreak="0">
     <w:nsid w:val="1482775B"/>
     <w:multiLevelType w:val="multilevel"/>
@@ -4312,7 +4321,7 @@
 </file>
 
 <file path=word/styles.xml><?xml version="1.0" encoding="utf-8"?>
-<w:styles xmlns:mc="http://schemas.openxmlformats.org/markup-compatibility/2006" xmlns:r="http://schemas.openxmlformats.org/officeDocument/2006/relationships" xmlns:w="http://schemas.openxmlformats.org/wordprocessingml/2006/main" xmlns:w14="http://schemas.microsoft.com/office/word/2010/wordml" xmlns:w15="http://schemas.microsoft.com/office/word/2012/wordml" xmlns:w16se="http://schemas.microsoft.com/office/word/2015/wordml/symex" mc:Ignorable="w14 w15 w16se">
+<w:styles xmlns:mc="http://schemas.openxmlformats.org/markup-compatibility/2006" xmlns:r="http://schemas.openxmlformats.org/officeDocument/2006/relationships" xmlns:w="http://schemas.openxmlformats.org/wordprocessingml/2006/main" xmlns:w14="http://schemas.microsoft.com/office/word/2010/wordml" xmlns:w15="http://schemas.microsoft.com/office/word/2012/wordml" mc:Ignorable="w14 w15">
   <w:docDefaults>
     <w:rPrDefault>
       <w:rPr>
@@ -4328,7 +4337,7 @@
       </w:pPr>
     </w:pPrDefault>
   </w:docDefaults>
-  <w:latentStyles w:defLockedState="0" w:defUIPriority="99" w:defSemiHidden="0" w:defUnhideWhenUsed="0" w:defQFormat="0" w:count="372">
+  <w:latentStyles w:defLockedState="0" w:defUIPriority="99" w:defSemiHidden="0" w:defUnhideWhenUsed="0" w:defQFormat="0" w:count="371">
     <w:lsdException w:name="Normal" w:uiPriority="0" w:qFormat="1"/>
     <w:lsdException w:name="heading 1" w:uiPriority="9" w:qFormat="1"/>
     <w:lsdException w:name="heading 2" w:semiHidden="1" w:uiPriority="9" w:unhideWhenUsed="1" w:qFormat="1"/>
@@ -4434,6 +4443,7 @@
     <w:lsdException w:name="HTML Sample" w:semiHidden="1" w:unhideWhenUsed="1"/>
     <w:lsdException w:name="HTML Typewriter" w:semiHidden="1" w:unhideWhenUsed="1"/>
     <w:lsdException w:name="HTML Variable" w:semiHidden="1" w:unhideWhenUsed="1"/>
+    <w:lsdException w:name="Normal Table" w:semiHidden="1" w:unhideWhenUsed="1"/>
     <w:lsdException w:name="annotation subject" w:semiHidden="1" w:unhideWhenUsed="1"/>
     <w:lsdException w:name="No List" w:semiHidden="1" w:unhideWhenUsed="1"/>
     <w:lsdException w:name="Outline List 1" w:semiHidden="1" w:unhideWhenUsed="1"/>
@@ -4480,8 +4490,10 @@
     <w:lsdException w:name="Table Subtle 2" w:semiHidden="1" w:unhideWhenUsed="1"/>
     <w:lsdException w:name="Table Web 1" w:semiHidden="1" w:unhideWhenUsed="1"/>
     <w:lsdException w:name="Table Web 2" w:semiHidden="1" w:unhideWhenUsed="1"/>
+    <w:lsdException w:name="Table Web 3" w:semiHidden="1" w:unhideWhenUsed="1"/>
     <w:lsdException w:name="Balloon Text" w:semiHidden="1" w:unhideWhenUsed="1"/>
     <w:lsdException w:name="Table Grid" w:uiPriority="39"/>
+    <w:lsdException w:name="Table Theme" w:semiHidden="1" w:unhideWhenUsed="1"/>
     <w:lsdException w:name="Placeholder Text" w:semiHidden="1"/>
     <w:lsdException w:name="No Spacing" w:uiPriority="1" w:qFormat="1"/>
     <w:lsdException w:name="Light Shading" w:uiPriority="60"/>
@@ -4697,7 +4709,6 @@
     <w:lsdException w:name="List Table 5 Dark Accent 6" w:uiPriority="50"/>
     <w:lsdException w:name="List Table 6 Colorful Accent 6" w:uiPriority="51"/>
     <w:lsdException w:name="List Table 7 Colorful Accent 6" w:uiPriority="52"/>
-    <w:lsdException w:name="Mention" w:semiHidden="1" w:unhideWhenUsed="1"/>
   </w:latentStyles>
   <w:style w:type="paragraph" w:default="1" w:styleId="Normal">
     <w:name w:val="Normal"/>
@@ -5669,7 +5680,7 @@
 </file>
 
 <file path=customXml/itemProps2.xml><?xml version="1.0" encoding="utf-8"?>
-<ds:datastoreItem xmlns:ds="http://schemas.openxmlformats.org/officeDocument/2006/customXml" ds:itemID="{F56EEC66-6FB7-41EA-84F5-D6287F804164}">
+<ds:datastoreItem xmlns:ds="http://schemas.openxmlformats.org/officeDocument/2006/customXml" ds:itemID="{A3543D3A-9F62-4D92-9B8C-99D4DBF44134}">
   <ds:schemaRefs>
     <ds:schemaRef ds:uri="http://schemas.openxmlformats.org/officeDocument/2006/bibliography"/>
   </ds:schemaRefs>

</xml_diff>